<commit_message>
Update Food Ordering systemm.docx
</commit_message>
<xml_diff>
--- a/Report/Food Ordering systemm.docx
+++ b/Report/Food Ordering systemm.docx
@@ -3536,7 +3536,7 @@
           </mc:Choice>
           <mc:Fallback>
             <w:pict>
-              <v:shapetype w14:anchorId="238B08A6" id="_x0000_t34" coordsize="21600,21600" o:spt="34" o:oned="t" adj="10800" path="m,l@0,0@0,21600,21600,21600e" filled="f">
+              <v:shapetype w14:anchorId="58793390" id="_x0000_t34" coordsize="21600,21600" o:spt="34" o:oned="t" adj="10800" path="m,l@0,0@0,21600,21600,21600e" filled="f">
                 <v:stroke joinstyle="miter"/>
                 <v:formulas>
                   <v:f eqn="val #0"/>
@@ -4375,7 +4375,7 @@
           </mc:Choice>
           <mc:Fallback>
             <w:pict>
-              <v:shapetype w14:anchorId="6D64B946" id="_x0000_t32" coordsize="21600,21600" o:spt="32" o:oned="t" path="m,l21600,21600e" filled="f">
+              <v:shapetype w14:anchorId="3F30A57E" id="_x0000_t32" coordsize="21600,21600" o:spt="32" o:oned="t" path="m,l21600,21600e" filled="f">
                 <v:path arrowok="t" fillok="f" o:connecttype="none"/>
                 <o:lock v:ext="edit" shapetype="t"/>
               </v:shapetype>
@@ -4460,7 +4460,7 @@
           </mc:Choice>
           <mc:Fallback>
             <w:pict>
-              <v:shape w14:anchorId="5F8AEA16" id="Connettore 2 27" o:spid="_x0000_s1026" type="#_x0000_t32" style="position:absolute;margin-left:415.5pt;margin-top:117.85pt;width:37.5pt;height:21.75pt;z-index:251671552;visibility:visible;mso-wrap-style:square;mso-width-percent:0;mso-height-percent:0;mso-wrap-distance-left:9pt;mso-wrap-distance-top:0;mso-wrap-distance-right:9pt;mso-wrap-distance-bottom:0;mso-position-horizontal:absolute;mso-position-horizontal-relative:text;mso-position-vertical:absolute;mso-position-vertical-relative:text;mso-width-percent:0;mso-height-percent:0;mso-width-relative:margin;mso-height-relative:margin" o:gfxdata="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" strokecolor="#4579b8 [3044]">
+              <v:shape w14:anchorId="5E2862B8" id="Connettore 2 27" o:spid="_x0000_s1026" type="#_x0000_t32" style="position:absolute;margin-left:415.5pt;margin-top:117.85pt;width:37.5pt;height:21.75pt;z-index:251671552;visibility:visible;mso-wrap-style:square;mso-width-percent:0;mso-height-percent:0;mso-wrap-distance-left:9pt;mso-wrap-distance-top:0;mso-wrap-distance-right:9pt;mso-wrap-distance-bottom:0;mso-position-horizontal:absolute;mso-position-horizontal-relative:text;mso-position-vertical:absolute;mso-position-vertical-relative:text;mso-width-percent:0;mso-height-percent:0;mso-width-relative:margin;mso-height-relative:margin" o:gfxdata="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" strokecolor="#4579b8 [3044]">
                 <v:stroke endarrow="block"/>
               </v:shape>
             </w:pict>
@@ -4646,7 +4646,7 @@
           </mc:Choice>
           <mc:Fallback>
             <w:pict>
-              <v:shape w14:anchorId="26EBA206" id="Connettore 2 25" o:spid="_x0000_s1026" type="#_x0000_t32" style="position:absolute;margin-left:390.75pt;margin-top:80.35pt;width:81pt;height:3.6pt;z-index:251669504;visibility:visible;mso-wrap-style:square;mso-width-percent:0;mso-height-percent:0;mso-wrap-distance-left:9pt;mso-wrap-distance-top:0;mso-wrap-distance-right:9pt;mso-wrap-distance-bottom:0;mso-position-horizontal:absolute;mso-position-horizontal-relative:text;mso-position-vertical:absolute;mso-position-vertical-relative:text;mso-width-percent:0;mso-height-percent:0;mso-width-relative:margin;mso-height-relative:margin" o:gfxdata="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" strokecolor="#4579b8 [3044]">
+              <v:shape w14:anchorId="2D6F36EC" id="Connettore 2 25" o:spid="_x0000_s1026" type="#_x0000_t32" style="position:absolute;margin-left:390.75pt;margin-top:80.35pt;width:81pt;height:3.6pt;z-index:251669504;visibility:visible;mso-wrap-style:square;mso-width-percent:0;mso-height-percent:0;mso-wrap-distance-left:9pt;mso-wrap-distance-top:0;mso-wrap-distance-right:9pt;mso-wrap-distance-bottom:0;mso-position-horizontal:absolute;mso-position-horizontal-relative:text;mso-position-vertical:absolute;mso-position-vertical-relative:text;mso-width-percent:0;mso-height-percent:0;mso-width-relative:margin;mso-height-relative:margin" o:gfxdata="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" strokecolor="#4579b8 [3044]">
                 <v:stroke endarrow="block"/>
               </v:shape>
             </w:pict>
@@ -5329,14 +5329,24 @@
           <w:ilvl w:val="0"/>
           <w:numId w:val="22"/>
         </w:numPr>
-        <w:spacing w:after="160" w:line="259" w:lineRule="auto"/>
-        <w:rPr>
-          <w:szCs w:val="24"/>
-        </w:rPr>
-      </w:pPr>
-      <w:r>
-        <w:rPr>
-          <w:szCs w:val="24"/>
+        <w:spacing w:after="160" w:line="360" w:lineRule="auto"/>
+        <w:ind w:left="1530" w:hanging="450"/>
+        <w:jc w:val="both"/>
+        <w:rPr>
+          <w:rFonts w:ascii="Times New Roman" w:hAnsi="Times New Roman" w:cs="Times New Roman"/>
+          <w:b/>
+          <w:bCs/>
+          <w:szCs w:val="24"/>
+          <w:u w:val="single"/>
+        </w:rPr>
+      </w:pPr>
+      <w:r>
+        <w:rPr>
+          <w:rFonts w:ascii="Times New Roman" w:hAnsi="Times New Roman" w:cs="Times New Roman"/>
+          <w:b/>
+          <w:bCs/>
+          <w:szCs w:val="24"/>
+          <w:u w:val="single"/>
         </w:rPr>
         <w:t>Interfaces:</w:t>
       </w:r>
@@ -5344,35 +5354,29 @@
     <w:p>
       <w:pPr>
         <w:pStyle w:val="ListParagraph"/>
-        <w:ind w:left="1080"/>
-        <w:rPr>
-          <w:szCs w:val="24"/>
-        </w:rPr>
-      </w:pPr>
-      <w:r>
-        <w:rPr>
-          <w:szCs w:val="24"/>
-        </w:rPr>
-        <w:t xml:space="preserve">Interfaces are one way for which the methods reusability can be implemented since java does not support more than one inheritance to take place. So, this makes implementation much easier for other JFrames to use the code, increase code cohesiveness and </w:t>
-      </w:r>
-      <w:proofErr w:type="gramStart"/>
-      <w:r>
-        <w:rPr>
-          <w:szCs w:val="24"/>
-        </w:rPr>
-        <w:t>reusability .</w:t>
-      </w:r>
-      <w:proofErr w:type="gramEnd"/>
-    </w:p>
-    <w:p>
-      <w:pPr>
-        <w:rPr>
-          <w:szCs w:val="24"/>
-        </w:rPr>
-      </w:pPr>
-    </w:p>
-    <w:p>
-      <w:pPr>
+        <w:numPr>
+          <w:ilvl w:val="0"/>
+          <w:numId w:val="23"/>
+        </w:numPr>
+        <w:spacing w:line="360" w:lineRule="auto"/>
+        <w:ind w:right="386"/>
+        <w:jc w:val="both"/>
+        <w:rPr>
+          <w:rFonts w:ascii="Times New Roman" w:hAnsi="Times New Roman" w:cs="Times New Roman"/>
+          <w:szCs w:val="24"/>
+        </w:rPr>
+      </w:pPr>
+      <w:r>
+        <w:rPr>
+          <w:rFonts w:ascii="Times New Roman" w:hAnsi="Times New Roman" w:cs="Times New Roman"/>
+          <w:szCs w:val="24"/>
+        </w:rPr>
+        <w:t>Interfaces are one way for which the methods reusability can be implemented since java does not support more than one inheritance to take place. So, this makes implementation much easier for other JFrames to use the code, increase code cohesiveness and reusability.</w:t>
+      </w:r>
+    </w:p>
+    <w:p>
+      <w:pPr>
+        <w:ind w:left="810"/>
         <w:rPr>
           <w:szCs w:val="24"/>
         </w:rPr>
@@ -5438,106 +5442,204 @@
           <w:ilvl w:val="0"/>
           <w:numId w:val="22"/>
         </w:numPr>
-        <w:rPr>
-          <w:szCs w:val="24"/>
-        </w:rPr>
-      </w:pPr>
-      <w:r>
-        <w:rPr>
-          <w:szCs w:val="24"/>
+        <w:spacing w:line="360" w:lineRule="auto"/>
+        <w:ind w:left="1350" w:hanging="270"/>
+        <w:jc w:val="both"/>
+        <w:rPr>
+          <w:rFonts w:ascii="Times New Roman" w:hAnsi="Times New Roman" w:cs="Times New Roman"/>
+          <w:b/>
+          <w:bCs/>
+          <w:szCs w:val="24"/>
+          <w:u w:val="single"/>
+        </w:rPr>
+      </w:pPr>
+      <w:r>
+        <w:rPr>
+          <w:rFonts w:ascii="Times New Roman" w:hAnsi="Times New Roman" w:cs="Times New Roman"/>
+          <w:b/>
+          <w:bCs/>
+          <w:szCs w:val="24"/>
+        </w:rPr>
+        <w:t xml:space="preserve"> </w:t>
+      </w:r>
+      <w:r>
+        <w:rPr>
+          <w:rFonts w:ascii="Times New Roman" w:hAnsi="Times New Roman" w:cs="Times New Roman"/>
+          <w:b/>
+          <w:bCs/>
+          <w:szCs w:val="24"/>
+          <w:u w:val="single"/>
         </w:rPr>
         <w:t xml:space="preserve">Constructors: </w:t>
       </w:r>
-    </w:p>
-    <w:p>
-      <w:pPr>
-        <w:pStyle w:val="ListParagraph"/>
-        <w:ind w:left="1080"/>
-        <w:rPr>
-          <w:szCs w:val="24"/>
-        </w:rPr>
-      </w:pPr>
-      <w:r>
-        <w:rPr>
-          <w:szCs w:val="24"/>
-        </w:rPr>
-        <w:t>Are used to initiate the pages (JFrames) and set components inside the JFrame. Both Default and Parameterized Constructors are used.</w:t>
-      </w:r>
-      <w:r>
-        <w:rPr>
-          <w:szCs w:val="24"/>
-        </w:rPr>
-        <w:t xml:space="preserve"> </w:t>
-      </w:r>
-      <w:r>
-        <w:rPr>
-          <w:szCs w:val="24"/>
-        </w:rPr>
-        <w:t>Utilized in Each JFrame.</w:t>
-      </w:r>
-    </w:p>
-    <w:p>
-      <w:pPr>
-        <w:rPr>
-          <w:szCs w:val="24"/>
-        </w:rPr>
-      </w:pPr>
-    </w:p>
-    <w:p>
-      <w:pPr>
-        <w:rPr>
-          <w:szCs w:val="24"/>
-        </w:rPr>
-      </w:pPr>
-      <w:r>
-        <w:rPr>
-          <w:szCs w:val="24"/>
-        </w:rPr>
-        <w:t xml:space="preserve">Encapsulation is used to calculate the total price of the meals and set the total to be displayed in the interface, this allows hiding sensitive data. </w:t>
-      </w:r>
-    </w:p>
-    <w:p>
-      <w:pPr>
-        <w:rPr>
-          <w:szCs w:val="24"/>
-        </w:rPr>
-      </w:pPr>
     </w:p>
     <w:p>
       <w:pPr>
         <w:pStyle w:val="ListParagraph"/>
         <w:numPr>
           <w:ilvl w:val="0"/>
-          <w:numId w:val="12"/>
+          <w:numId w:val="23"/>
         </w:numPr>
-        <w:spacing w:after="160" w:line="259" w:lineRule="auto"/>
-        <w:rPr>
-          <w:szCs w:val="24"/>
-        </w:rPr>
-      </w:pPr>
-      <w:r>
-        <w:rPr>
-          <w:szCs w:val="24"/>
-        </w:rPr>
-        <w:t xml:space="preserve">Java </w:t>
-      </w:r>
-      <w:proofErr w:type="gramStart"/>
-      <w:r>
-        <w:rPr>
-          <w:szCs w:val="24"/>
-        </w:rPr>
-        <w:t>Exceptions :</w:t>
-      </w:r>
-      <w:proofErr w:type="gramEnd"/>
-    </w:p>
-    <w:p>
-      <w:pPr>
-        <w:rPr>
-          <w:szCs w:val="24"/>
-        </w:rPr>
-      </w:pPr>
-      <w:r>
-        <w:rPr>
+        <w:spacing w:line="360" w:lineRule="auto"/>
+        <w:jc w:val="both"/>
+        <w:rPr>
+          <w:rFonts w:ascii="Times New Roman" w:hAnsi="Times New Roman" w:cs="Times New Roman"/>
+          <w:szCs w:val="24"/>
+        </w:rPr>
+      </w:pPr>
+      <w:r>
+        <w:rPr>
+          <w:rFonts w:ascii="Times New Roman" w:hAnsi="Times New Roman" w:cs="Times New Roman"/>
+          <w:szCs w:val="24"/>
+        </w:rPr>
+        <w:t>Are used to initiate the pages (JFrames) and set components inside the JFrame. Both Default and Parameterized Constructors are used. Utilized in Each JFrame.</w:t>
+      </w:r>
+    </w:p>
+    <w:p>
+      <w:pPr>
+        <w:spacing w:line="360" w:lineRule="auto"/>
+        <w:jc w:val="both"/>
+        <w:rPr>
+          <w:rFonts w:ascii="Times New Roman" w:hAnsi="Times New Roman" w:cs="Times New Roman"/>
+          <w:szCs w:val="24"/>
+        </w:rPr>
+      </w:pPr>
+    </w:p>
+    <w:p>
+      <w:pPr>
+        <w:pStyle w:val="ListParagraph"/>
+        <w:numPr>
+          <w:ilvl w:val="0"/>
+          <w:numId w:val="23"/>
+        </w:numPr>
+        <w:spacing w:line="360" w:lineRule="auto"/>
+        <w:jc w:val="both"/>
+        <w:rPr>
+          <w:rFonts w:ascii="Times New Roman" w:hAnsi="Times New Roman" w:cs="Times New Roman"/>
+          <w:szCs w:val="24"/>
+        </w:rPr>
+      </w:pPr>
+      <w:r>
+        <w:rPr>
+          <w:rFonts w:ascii="Times New Roman" w:hAnsi="Times New Roman" w:cs="Times New Roman"/>
+          <w:szCs w:val="24"/>
+        </w:rPr>
+        <w:t xml:space="preserve">Encapsulation is used to calculate the total price of the meals and set the total to be displayed in the interface, this allows hiding sensitive data. </w:t>
+      </w:r>
+    </w:p>
+    <w:p>
+      <w:pPr>
+        <w:rPr>
+          <w:szCs w:val="24"/>
+        </w:rPr>
+      </w:pPr>
+    </w:p>
+    <w:p>
+      <w:pPr>
+        <w:rPr>
+          <w:szCs w:val="24"/>
+        </w:rPr>
+      </w:pPr>
+    </w:p>
+    <w:p>
+      <w:pPr>
+        <w:rPr>
+          <w:szCs w:val="24"/>
+        </w:rPr>
+      </w:pPr>
+    </w:p>
+    <w:p>
+      <w:pPr>
+        <w:rPr>
+          <w:szCs w:val="24"/>
+        </w:rPr>
+      </w:pPr>
+    </w:p>
+    <w:p>
+      <w:pPr>
+        <w:rPr>
+          <w:szCs w:val="24"/>
+        </w:rPr>
+      </w:pPr>
+    </w:p>
+    <w:p>
+      <w:pPr>
+        <w:rPr>
+          <w:szCs w:val="24"/>
+        </w:rPr>
+      </w:pPr>
+    </w:p>
+    <w:p>
+      <w:pPr>
+        <w:rPr>
+          <w:szCs w:val="24"/>
+        </w:rPr>
+      </w:pPr>
+    </w:p>
+    <w:p>
+      <w:pPr>
+        <w:rPr>
+          <w:szCs w:val="24"/>
+        </w:rPr>
+      </w:pPr>
+    </w:p>
+    <w:p>
+      <w:pPr>
+        <w:pStyle w:val="ListParagraph"/>
+        <w:numPr>
+          <w:ilvl w:val="0"/>
+          <w:numId w:val="24"/>
+        </w:numPr>
+        <w:spacing w:after="160" w:line="360" w:lineRule="auto"/>
+        <w:ind w:left="1260"/>
+        <w:rPr>
+          <w:rFonts w:ascii="Times New Roman" w:hAnsi="Times New Roman" w:cs="Times New Roman"/>
+          <w:b/>
+          <w:bCs/>
+          <w:szCs w:val="24"/>
+        </w:rPr>
+      </w:pPr>
+      <w:r>
+        <w:rPr>
+          <w:rFonts w:ascii="Times New Roman" w:hAnsi="Times New Roman" w:cs="Times New Roman"/>
+          <w:b/>
+          <w:bCs/>
+          <w:szCs w:val="24"/>
+        </w:rPr>
+        <w:t>Java Exceptions:</w:t>
+      </w:r>
+    </w:p>
+    <w:p>
+      <w:pPr>
+        <w:pStyle w:val="ListParagraph"/>
+        <w:spacing w:after="160" w:line="360" w:lineRule="auto"/>
+        <w:ind w:left="1260"/>
+        <w:rPr>
+          <w:rFonts w:ascii="Times New Roman" w:hAnsi="Times New Roman" w:cs="Times New Roman"/>
+          <w:b/>
+          <w:bCs/>
+          <w:szCs w:val="24"/>
+        </w:rPr>
+      </w:pPr>
+    </w:p>
+    <w:p>
+      <w:pPr>
+        <w:pStyle w:val="ListParagraph"/>
+        <w:numPr>
+          <w:ilvl w:val="0"/>
+          <w:numId w:val="25"/>
+        </w:numPr>
+        <w:spacing w:line="360" w:lineRule="auto"/>
+        <w:ind w:left="1800" w:right="386"/>
+        <w:jc w:val="both"/>
+        <w:rPr>
+          <w:rFonts w:ascii="Times New Roman" w:hAnsi="Times New Roman" w:cs="Times New Roman"/>
+          <w:szCs w:val="24"/>
+        </w:rPr>
+      </w:pPr>
+      <w:r>
+        <w:rPr>
+          <w:rFonts w:ascii="Times New Roman" w:hAnsi="Times New Roman" w:cs="Times New Roman"/>
           <w:szCs w:val="24"/>
         </w:rPr>
         <w:t>When executing the java programs several errors could occur, especially when executing SQL queries, if the errors ever occur the Whole system would crash for prevention of that the System is using  try and catch in all methods that is implemented.</w:t>
@@ -5545,12 +5647,22 @@
     </w:p>
     <w:p>
       <w:pPr>
-        <w:rPr>
-          <w:szCs w:val="24"/>
-        </w:rPr>
-      </w:pPr>
-      <w:r>
-        <w:rPr>
+        <w:pStyle w:val="ListParagraph"/>
+        <w:spacing w:line="360" w:lineRule="auto"/>
+        <w:ind w:left="1800"/>
+        <w:jc w:val="both"/>
+        <w:rPr>
+          <w:rFonts w:ascii="Times New Roman" w:hAnsi="Times New Roman" w:cs="Times New Roman"/>
+          <w:b/>
+          <w:bCs/>
+          <w:szCs w:val="24"/>
+        </w:rPr>
+      </w:pPr>
+      <w:r>
+        <w:rPr>
+          <w:rFonts w:ascii="Times New Roman" w:hAnsi="Times New Roman" w:cs="Times New Roman"/>
+          <w:b/>
+          <w:bCs/>
           <w:szCs w:val="24"/>
         </w:rPr>
         <w:t xml:space="preserve">EX: </w:t>
@@ -5558,6 +5670,7 @@
     </w:p>
     <w:p>
       <w:pPr>
+        <w:ind w:left="630"/>
         <w:rPr>
           <w:szCs w:val="24"/>
         </w:rPr>
@@ -5567,10 +5680,9 @@
           <w:noProof/>
           <w:szCs w:val="24"/>
         </w:rPr>
-        <w:lastRenderedPageBreak/>
         <w:drawing>
-          <wp:inline distT="0" distB="0" distL="0" distR="0" wp14:anchorId="0F94260D" wp14:editId="41848342">
-            <wp:extent cx="5734050" cy="5086350"/>
+          <wp:inline distT="0" distB="0" distL="0" distR="0" wp14:anchorId="0F94260D" wp14:editId="1273B4C2">
+            <wp:extent cx="5734050" cy="4724400"/>
             <wp:effectExtent l="0" t="0" r="0" b="0"/>
             <wp:docPr id="21" name="Immagine 21"/>
             <wp:cNvGraphicFramePr>
@@ -5585,7 +5697,7 @@
                       <a:picLocks noChangeAspect="1" noChangeArrowheads="1"/>
                     </pic:cNvPicPr>
                   </pic:nvPicPr>
-                  <pic:blipFill>
+                  <pic:blipFill rotWithShape="1">
                     <a:blip r:embed="rId15">
                       <a:extLst>
                         <a:ext uri="{28A0092B-C50C-407E-A947-70E740481C1C}">
@@ -5593,15 +5705,13 @@
                         </a:ext>
                       </a:extLst>
                     </a:blip>
-                    <a:srcRect/>
-                    <a:stretch>
-                      <a:fillRect/>
-                    </a:stretch>
+                    <a:srcRect t="3371" b="3746"/>
+                    <a:stretch/>
                   </pic:blipFill>
                   <pic:spPr bwMode="auto">
                     <a:xfrm>
                       <a:off x="0" y="0"/>
-                      <a:ext cx="5734050" cy="5086350"/>
+                      <a:ext cx="5734050" cy="4724400"/>
                     </a:xfrm>
                     <a:prstGeom prst="rect">
                       <a:avLst/>
@@ -5610,6 +5720,11 @@
                     <a:ln>
                       <a:noFill/>
                     </a:ln>
+                    <a:extLst>
+                      <a:ext uri="{53640926-AAD7-44D8-BBD7-CCE9431645EC}">
+                        <a14:shadowObscured xmlns:a14="http://schemas.microsoft.com/office/drawing/2010/main"/>
+                      </a:ext>
+                    </a:extLst>
                   </pic:spPr>
                 </pic:pic>
               </a:graphicData>
@@ -5627,18 +5742,78 @@
     </w:p>
     <w:p>
       <w:pPr>
+        <w:rPr>
+          <w:szCs w:val="24"/>
+        </w:rPr>
+      </w:pPr>
+    </w:p>
+    <w:p>
+      <w:pPr>
+        <w:rPr>
+          <w:szCs w:val="24"/>
+        </w:rPr>
+      </w:pPr>
+    </w:p>
+    <w:p>
+      <w:pPr>
+        <w:rPr>
+          <w:szCs w:val="24"/>
+        </w:rPr>
+      </w:pPr>
+    </w:p>
+    <w:p>
+      <w:pPr>
+        <w:rPr>
+          <w:szCs w:val="24"/>
+        </w:rPr>
+      </w:pPr>
+    </w:p>
+    <w:p>
+      <w:pPr>
+        <w:rPr>
+          <w:szCs w:val="24"/>
+        </w:rPr>
+      </w:pPr>
+    </w:p>
+    <w:p>
+      <w:pPr>
+        <w:rPr>
+          <w:szCs w:val="24"/>
+        </w:rPr>
+      </w:pPr>
+    </w:p>
+    <w:p>
+      <w:pPr>
+        <w:rPr>
+          <w:szCs w:val="24"/>
+        </w:rPr>
+      </w:pPr>
+    </w:p>
+    <w:p>
+      <w:pPr>
+        <w:rPr>
+          <w:szCs w:val="24"/>
+        </w:rPr>
+      </w:pPr>
+    </w:p>
+    <w:p>
+      <w:pPr>
         <w:pStyle w:val="ListParagraph"/>
         <w:numPr>
           <w:ilvl w:val="0"/>
-          <w:numId w:val="12"/>
+          <w:numId w:val="24"/>
         </w:numPr>
-        <w:spacing w:after="160" w:line="259" w:lineRule="auto"/>
-        <w:rPr>
-          <w:szCs w:val="24"/>
-        </w:rPr>
-      </w:pPr>
-      <w:r>
-        <w:rPr>
+        <w:spacing w:after="160" w:line="360" w:lineRule="auto"/>
+        <w:ind w:left="1260"/>
+        <w:jc w:val="both"/>
+        <w:rPr>
+          <w:rFonts w:ascii="Times New Roman" w:hAnsi="Times New Roman" w:cs="Times New Roman"/>
+          <w:szCs w:val="24"/>
+        </w:rPr>
+      </w:pPr>
+      <w:r>
+        <w:rPr>
+          <w:rFonts w:ascii="Times New Roman" w:hAnsi="Times New Roman" w:cs="Times New Roman"/>
           <w:szCs w:val="24"/>
         </w:rPr>
         <w:t xml:space="preserve">Event Listeners: </w:t>
@@ -5647,13 +5822,33 @@
     <w:p>
       <w:pPr>
         <w:pStyle w:val="ListParagraph"/>
-        <w:ind w:left="1440"/>
-        <w:rPr>
-          <w:szCs w:val="24"/>
-        </w:rPr>
-      </w:pPr>
-      <w:r>
-        <w:rPr>
+        <w:spacing w:after="160" w:line="360" w:lineRule="auto"/>
+        <w:ind w:left="1260"/>
+        <w:jc w:val="both"/>
+        <w:rPr>
+          <w:rFonts w:ascii="Times New Roman" w:hAnsi="Times New Roman" w:cs="Times New Roman"/>
+          <w:szCs w:val="24"/>
+        </w:rPr>
+      </w:pPr>
+    </w:p>
+    <w:p>
+      <w:pPr>
+        <w:pStyle w:val="ListParagraph"/>
+        <w:numPr>
+          <w:ilvl w:val="0"/>
+          <w:numId w:val="25"/>
+        </w:numPr>
+        <w:spacing w:line="360" w:lineRule="auto"/>
+        <w:ind w:left="1890"/>
+        <w:jc w:val="both"/>
+        <w:rPr>
+          <w:rFonts w:ascii="Times New Roman" w:hAnsi="Times New Roman" w:cs="Times New Roman"/>
+          <w:szCs w:val="24"/>
+        </w:rPr>
+      </w:pPr>
+      <w:r>
+        <w:rPr>
+          <w:rFonts w:ascii="Times New Roman" w:hAnsi="Times New Roman" w:cs="Times New Roman"/>
           <w:szCs w:val="24"/>
         </w:rPr>
         <w:t xml:space="preserve">An Event listener are used to register a particular event and </w:t>
@@ -5661,6 +5856,7 @@
       <w:proofErr w:type="gramStart"/>
       <w:r>
         <w:rPr>
+          <w:rFonts w:ascii="Times New Roman" w:hAnsi="Times New Roman" w:cs="Times New Roman"/>
           <w:szCs w:val="24"/>
         </w:rPr>
         <w:t>take action</w:t>
@@ -5668,6 +5864,7 @@
       <w:proofErr w:type="gramEnd"/>
       <w:r>
         <w:rPr>
+          <w:rFonts w:ascii="Times New Roman" w:hAnsi="Times New Roman" w:cs="Times New Roman"/>
           <w:szCs w:val="24"/>
         </w:rPr>
         <w:t xml:space="preserve"> based on it to achieve a particular intended result.</w:t>
@@ -5676,19 +5873,58 @@
     <w:p>
       <w:pPr>
         <w:pStyle w:val="ListParagraph"/>
-        <w:ind w:left="1440"/>
-        <w:rPr>
-          <w:szCs w:val="24"/>
-        </w:rPr>
-      </w:pPr>
-      <w:r>
-        <w:rPr>
-          <w:szCs w:val="24"/>
-        </w:rPr>
-        <w:t>For ex:</w:t>
-      </w:r>
-      <w:r>
-        <w:rPr>
+        <w:spacing w:line="360" w:lineRule="auto"/>
+        <w:ind w:left="1890"/>
+        <w:rPr>
+          <w:rFonts w:ascii="Times New Roman" w:hAnsi="Times New Roman" w:cs="Times New Roman"/>
+          <w:szCs w:val="24"/>
+        </w:rPr>
+      </w:pPr>
+      <w:r>
+        <w:rPr>
+          <w:rFonts w:ascii="Times New Roman" w:hAnsi="Times New Roman" w:cs="Times New Roman"/>
+          <w:szCs w:val="24"/>
+        </w:rPr>
+        <w:t>For</w:t>
+      </w:r>
+      <w:r>
+        <w:rPr>
+          <w:rFonts w:ascii="Times New Roman" w:hAnsi="Times New Roman" w:cs="Times New Roman"/>
+          <w:szCs w:val="24"/>
+        </w:rPr>
+        <w:t xml:space="preserve"> </w:t>
+      </w:r>
+      <w:r>
+        <w:rPr>
+          <w:rFonts w:ascii="Times New Roman" w:hAnsi="Times New Roman" w:cs="Times New Roman"/>
+          <w:szCs w:val="24"/>
+        </w:rPr>
+        <w:t>ex:</w:t>
+      </w:r>
+    </w:p>
+    <w:p>
+      <w:pPr>
+        <w:pStyle w:val="ListParagraph"/>
+        <w:spacing w:line="360" w:lineRule="auto"/>
+        <w:ind w:left="1890"/>
+        <w:rPr>
+          <w:rFonts w:ascii="Times New Roman" w:hAnsi="Times New Roman" w:cs="Times New Roman"/>
+          <w:szCs w:val="24"/>
+        </w:rPr>
+      </w:pPr>
+    </w:p>
+    <w:p>
+      <w:pPr>
+        <w:pStyle w:val="ListParagraph"/>
+        <w:spacing w:line="360" w:lineRule="auto"/>
+        <w:ind w:left="900"/>
+        <w:rPr>
+          <w:szCs w:val="24"/>
+        </w:rPr>
+      </w:pPr>
+      <w:r>
+        <w:rPr>
+          <w:rFonts w:ascii="Times New Roman" w:hAnsi="Times New Roman" w:cs="Times New Roman"/>
           <w:noProof/>
           <w:szCs w:val="24"/>
         </w:rPr>
@@ -5768,6 +6004,210 @@
         <w:pStyle w:val="ListParagraph"/>
         <w:ind w:left="1080"/>
         <w:rPr>
+          <w:szCs w:val="24"/>
+        </w:rPr>
+      </w:pPr>
+    </w:p>
+    <w:p>
+      <w:pPr>
+        <w:pStyle w:val="ListParagraph"/>
+        <w:ind w:left="1080"/>
+        <w:rPr>
+          <w:szCs w:val="24"/>
+        </w:rPr>
+      </w:pPr>
+    </w:p>
+    <w:p>
+      <w:pPr>
+        <w:pStyle w:val="ListParagraph"/>
+        <w:ind w:left="1080"/>
+        <w:rPr>
+          <w:szCs w:val="24"/>
+        </w:rPr>
+      </w:pPr>
+    </w:p>
+    <w:p>
+      <w:pPr>
+        <w:pStyle w:val="ListParagraph"/>
+        <w:ind w:left="1080"/>
+        <w:rPr>
+          <w:szCs w:val="24"/>
+        </w:rPr>
+      </w:pPr>
+    </w:p>
+    <w:p>
+      <w:pPr>
+        <w:pStyle w:val="ListParagraph"/>
+        <w:ind w:left="1080"/>
+        <w:rPr>
+          <w:szCs w:val="24"/>
+        </w:rPr>
+      </w:pPr>
+    </w:p>
+    <w:p>
+      <w:pPr>
+        <w:pStyle w:val="ListParagraph"/>
+        <w:ind w:left="1080"/>
+        <w:rPr>
+          <w:szCs w:val="24"/>
+        </w:rPr>
+      </w:pPr>
+    </w:p>
+    <w:p>
+      <w:pPr>
+        <w:pStyle w:val="ListParagraph"/>
+        <w:ind w:left="1080"/>
+        <w:rPr>
+          <w:szCs w:val="24"/>
+        </w:rPr>
+      </w:pPr>
+    </w:p>
+    <w:p>
+      <w:pPr>
+        <w:pStyle w:val="ListParagraph"/>
+        <w:ind w:left="1080"/>
+        <w:rPr>
+          <w:szCs w:val="24"/>
+        </w:rPr>
+      </w:pPr>
+    </w:p>
+    <w:p>
+      <w:pPr>
+        <w:pStyle w:val="ListParagraph"/>
+        <w:ind w:left="1080"/>
+        <w:rPr>
+          <w:szCs w:val="24"/>
+        </w:rPr>
+      </w:pPr>
+    </w:p>
+    <w:p>
+      <w:pPr>
+        <w:pStyle w:val="ListParagraph"/>
+        <w:ind w:left="1080"/>
+        <w:rPr>
+          <w:szCs w:val="24"/>
+        </w:rPr>
+      </w:pPr>
+    </w:p>
+    <w:p>
+      <w:pPr>
+        <w:pStyle w:val="ListParagraph"/>
+        <w:ind w:left="1080"/>
+        <w:rPr>
+          <w:szCs w:val="24"/>
+        </w:rPr>
+      </w:pPr>
+    </w:p>
+    <w:p>
+      <w:pPr>
+        <w:pStyle w:val="ListParagraph"/>
+        <w:ind w:left="1080"/>
+        <w:rPr>
+          <w:szCs w:val="24"/>
+        </w:rPr>
+      </w:pPr>
+    </w:p>
+    <w:p>
+      <w:pPr>
+        <w:pStyle w:val="ListParagraph"/>
+        <w:ind w:left="1080"/>
+        <w:rPr>
+          <w:szCs w:val="24"/>
+        </w:rPr>
+      </w:pPr>
+    </w:p>
+    <w:p>
+      <w:pPr>
+        <w:pStyle w:val="ListParagraph"/>
+        <w:ind w:left="1080"/>
+        <w:rPr>
+          <w:szCs w:val="24"/>
+        </w:rPr>
+      </w:pPr>
+    </w:p>
+    <w:p>
+      <w:pPr>
+        <w:pStyle w:val="ListParagraph"/>
+        <w:ind w:left="1080"/>
+        <w:rPr>
+          <w:szCs w:val="24"/>
+        </w:rPr>
+      </w:pPr>
+    </w:p>
+    <w:p>
+      <w:pPr>
+        <w:pStyle w:val="ListParagraph"/>
+        <w:ind w:left="1080"/>
+        <w:rPr>
+          <w:szCs w:val="24"/>
+        </w:rPr>
+      </w:pPr>
+    </w:p>
+    <w:p>
+      <w:pPr>
+        <w:pStyle w:val="ListParagraph"/>
+        <w:ind w:left="1080"/>
+        <w:rPr>
+          <w:szCs w:val="24"/>
+        </w:rPr>
+      </w:pPr>
+    </w:p>
+    <w:p>
+      <w:pPr>
+        <w:pStyle w:val="ListParagraph"/>
+        <w:ind w:left="1080"/>
+        <w:rPr>
+          <w:szCs w:val="24"/>
+        </w:rPr>
+      </w:pPr>
+    </w:p>
+    <w:p>
+      <w:pPr>
+        <w:pStyle w:val="ListParagraph"/>
+        <w:ind w:left="1080"/>
+        <w:rPr>
+          <w:szCs w:val="24"/>
+        </w:rPr>
+      </w:pPr>
+    </w:p>
+    <w:p>
+      <w:pPr>
+        <w:pStyle w:val="ListParagraph"/>
+        <w:ind w:left="1080"/>
+        <w:rPr>
+          <w:szCs w:val="24"/>
+        </w:rPr>
+      </w:pPr>
+    </w:p>
+    <w:p>
+      <w:pPr>
+        <w:pStyle w:val="ListParagraph"/>
+        <w:ind w:left="1080"/>
+        <w:rPr>
+          <w:szCs w:val="24"/>
+        </w:rPr>
+      </w:pPr>
+    </w:p>
+    <w:p>
+      <w:pPr>
+        <w:pStyle w:val="ListParagraph"/>
+        <w:ind w:left="1080"/>
+        <w:rPr>
+          <w:szCs w:val="24"/>
+        </w:rPr>
+      </w:pPr>
+    </w:p>
+    <w:p>
+      <w:pPr>
+        <w:pStyle w:val="ListParagraph"/>
+        <w:numPr>
+          <w:ilvl w:val="0"/>
+          <w:numId w:val="26"/>
+        </w:numPr>
+        <w:spacing w:line="360" w:lineRule="auto"/>
+        <w:ind w:left="900"/>
+        <w:rPr>
+          <w:rFonts w:ascii="Times New Roman" w:hAnsi="Times New Roman" w:cs="Times New Roman"/>
           <w:b/>
           <w:bCs/>
           <w:szCs w:val="24"/>
@@ -5776,59 +6216,221 @@
       </w:pPr>
       <w:r>
         <w:rPr>
+          <w:rFonts w:ascii="Times New Roman" w:hAnsi="Times New Roman" w:cs="Times New Roman"/>
           <w:b/>
           <w:bCs/>
           <w:szCs w:val="24"/>
           <w:u w:val="single"/>
         </w:rPr>
-        <w:lastRenderedPageBreak/>
-        <w:t xml:space="preserve">POPUP Frames </w:t>
-      </w:r>
-    </w:p>
-    <w:p>
-      <w:pPr>
-        <w:rPr>
-          <w:szCs w:val="24"/>
-        </w:rPr>
-      </w:pPr>
-      <w:r>
-        <w:rPr>
-          <w:szCs w:val="24"/>
-        </w:rPr>
-        <w:t>The Popup Pages (J</w:t>
-      </w:r>
-      <w:r>
-        <w:rPr>
-          <w:szCs w:val="24"/>
-        </w:rPr>
-        <w:t>F</w:t>
-      </w:r>
-      <w:r>
-        <w:rPr>
-          <w:szCs w:val="24"/>
-        </w:rPr>
-        <w:t>rames) also follows the same concepts used in the Meal Page (JFrame</w:t>
-      </w:r>
-      <w:proofErr w:type="gramStart"/>
-      <w:r>
-        <w:rPr>
-          <w:szCs w:val="24"/>
-        </w:rPr>
-        <w:t>)</w:t>
-      </w:r>
-      <w:r>
-        <w:rPr>
-          <w:szCs w:val="24"/>
-        </w:rPr>
-        <w:t xml:space="preserve"> ,</w:t>
-      </w:r>
-      <w:proofErr w:type="gramEnd"/>
-      <w:r>
-        <w:rPr>
-          <w:szCs w:val="24"/>
-        </w:rPr>
-        <w:t xml:space="preserve"> such as : </w:t>
-      </w:r>
+        <w:t xml:space="preserve">POPUP FRAMES </w:t>
+      </w:r>
+    </w:p>
+    <w:p>
+      <w:pPr>
+        <w:pStyle w:val="ListParagraph"/>
+        <w:spacing w:line="360" w:lineRule="auto"/>
+        <w:ind w:left="1800"/>
+        <w:rPr>
+          <w:rFonts w:ascii="Times New Roman" w:hAnsi="Times New Roman" w:cs="Times New Roman"/>
+          <w:b/>
+          <w:bCs/>
+          <w:szCs w:val="24"/>
+          <w:u w:val="single"/>
+        </w:rPr>
+      </w:pPr>
+    </w:p>
+    <w:p>
+      <w:pPr>
+        <w:pStyle w:val="ListParagraph"/>
+        <w:numPr>
+          <w:ilvl w:val="0"/>
+          <w:numId w:val="25"/>
+        </w:numPr>
+        <w:spacing w:line="360" w:lineRule="auto"/>
+        <w:ind w:left="1890"/>
+        <w:jc w:val="both"/>
+        <w:rPr>
+          <w:rFonts w:ascii="Times New Roman" w:hAnsi="Times New Roman" w:cs="Times New Roman"/>
+          <w:szCs w:val="24"/>
+        </w:rPr>
+      </w:pPr>
+      <w:r>
+        <w:rPr>
+          <w:rFonts w:ascii="Times New Roman" w:hAnsi="Times New Roman" w:cs="Times New Roman"/>
+          <w:szCs w:val="24"/>
+        </w:rPr>
+        <w:t xml:space="preserve">The Popup Pages (JFrames) also follows the same concepts used in the Meal Page (JFrame), such as: </w:t>
+      </w:r>
+    </w:p>
+    <w:p>
+      <w:pPr>
+        <w:pStyle w:val="ListParagraph"/>
+        <w:numPr>
+          <w:ilvl w:val="0"/>
+          <w:numId w:val="27"/>
+        </w:numPr>
+        <w:spacing w:after="160" w:line="360" w:lineRule="auto"/>
+        <w:ind w:left="3870" w:hanging="180"/>
+        <w:jc w:val="both"/>
+        <w:rPr>
+          <w:rFonts w:ascii="Times New Roman" w:hAnsi="Times New Roman" w:cs="Times New Roman"/>
+          <w:b/>
+          <w:bCs/>
+          <w:szCs w:val="24"/>
+        </w:rPr>
+      </w:pPr>
+      <w:r>
+        <w:rPr>
+          <w:rFonts w:ascii="Times New Roman" w:hAnsi="Times New Roman" w:cs="Times New Roman"/>
+          <w:b/>
+          <w:bCs/>
+          <w:szCs w:val="24"/>
+        </w:rPr>
+        <w:t xml:space="preserve">Inheritance </w:t>
+      </w:r>
+    </w:p>
+    <w:p>
+      <w:pPr>
+        <w:pStyle w:val="ListParagraph"/>
+        <w:numPr>
+          <w:ilvl w:val="0"/>
+          <w:numId w:val="27"/>
+        </w:numPr>
+        <w:spacing w:after="160" w:line="360" w:lineRule="auto"/>
+        <w:ind w:left="3870" w:hanging="180"/>
+        <w:jc w:val="both"/>
+        <w:rPr>
+          <w:rFonts w:ascii="Times New Roman" w:hAnsi="Times New Roman" w:cs="Times New Roman"/>
+          <w:b/>
+          <w:bCs/>
+          <w:szCs w:val="24"/>
+        </w:rPr>
+      </w:pPr>
+      <w:r>
+        <w:rPr>
+          <w:rFonts w:ascii="Times New Roman" w:hAnsi="Times New Roman" w:cs="Times New Roman"/>
+          <w:b/>
+          <w:bCs/>
+          <w:szCs w:val="24"/>
+        </w:rPr>
+        <w:t>Encapsulation.</w:t>
+      </w:r>
+    </w:p>
+    <w:p>
+      <w:pPr>
+        <w:pStyle w:val="ListParagraph"/>
+        <w:numPr>
+          <w:ilvl w:val="0"/>
+          <w:numId w:val="27"/>
+        </w:numPr>
+        <w:spacing w:after="160" w:line="360" w:lineRule="auto"/>
+        <w:ind w:left="3870" w:hanging="180"/>
+        <w:jc w:val="both"/>
+        <w:rPr>
+          <w:rFonts w:ascii="Times New Roman" w:hAnsi="Times New Roman" w:cs="Times New Roman"/>
+          <w:b/>
+          <w:bCs/>
+          <w:szCs w:val="24"/>
+        </w:rPr>
+      </w:pPr>
+      <w:r>
+        <w:rPr>
+          <w:rFonts w:ascii="Times New Roman" w:hAnsi="Times New Roman" w:cs="Times New Roman"/>
+          <w:b/>
+          <w:bCs/>
+          <w:szCs w:val="24"/>
+        </w:rPr>
+        <w:t xml:space="preserve">Exception Handling </w:t>
+      </w:r>
+    </w:p>
+    <w:p>
+      <w:pPr>
+        <w:pStyle w:val="ListParagraph"/>
+        <w:numPr>
+          <w:ilvl w:val="0"/>
+          <w:numId w:val="27"/>
+        </w:numPr>
+        <w:spacing w:after="160" w:line="360" w:lineRule="auto"/>
+        <w:ind w:left="3870" w:hanging="180"/>
+        <w:jc w:val="both"/>
+        <w:rPr>
+          <w:rFonts w:ascii="Times New Roman" w:hAnsi="Times New Roman" w:cs="Times New Roman"/>
+          <w:b/>
+          <w:bCs/>
+          <w:szCs w:val="24"/>
+        </w:rPr>
+      </w:pPr>
+      <w:r>
+        <w:rPr>
+          <w:rFonts w:ascii="Times New Roman" w:hAnsi="Times New Roman" w:cs="Times New Roman"/>
+          <w:b/>
+          <w:bCs/>
+          <w:szCs w:val="24"/>
+        </w:rPr>
+        <w:t xml:space="preserve">Interfaces </w:t>
+      </w:r>
+    </w:p>
+    <w:p>
+      <w:pPr>
+        <w:pStyle w:val="ListParagraph"/>
+        <w:numPr>
+          <w:ilvl w:val="0"/>
+          <w:numId w:val="27"/>
+        </w:numPr>
+        <w:spacing w:after="160" w:line="360" w:lineRule="auto"/>
+        <w:ind w:left="3870" w:hanging="180"/>
+        <w:jc w:val="both"/>
+        <w:rPr>
+          <w:rFonts w:ascii="Times New Roman" w:hAnsi="Times New Roman" w:cs="Times New Roman"/>
+          <w:b/>
+          <w:bCs/>
+          <w:szCs w:val="24"/>
+        </w:rPr>
+      </w:pPr>
+      <w:r>
+        <w:rPr>
+          <w:rFonts w:ascii="Times New Roman" w:hAnsi="Times New Roman" w:cs="Times New Roman"/>
+          <w:b/>
+          <w:bCs/>
+          <w:szCs w:val="24"/>
+        </w:rPr>
+        <w:t>Constructors</w:t>
+      </w:r>
+    </w:p>
+    <w:p>
+      <w:pPr>
+        <w:pStyle w:val="ListParagraph"/>
+        <w:numPr>
+          <w:ilvl w:val="0"/>
+          <w:numId w:val="25"/>
+        </w:numPr>
+        <w:spacing w:line="360" w:lineRule="auto"/>
+        <w:ind w:left="1890"/>
+        <w:jc w:val="both"/>
+        <w:rPr>
+          <w:rFonts w:ascii="Times New Roman" w:hAnsi="Times New Roman" w:cs="Times New Roman"/>
+          <w:szCs w:val="24"/>
+        </w:rPr>
+      </w:pPr>
+      <w:r>
+        <w:rPr>
+          <w:rFonts w:ascii="Times New Roman" w:hAnsi="Times New Roman" w:cs="Times New Roman"/>
+          <w:szCs w:val="24"/>
+        </w:rPr>
+        <w:t>Apart from the OOPs there is additionally:</w:t>
+      </w:r>
+    </w:p>
+    <w:p>
+      <w:pPr>
+        <w:pStyle w:val="ListParagraph"/>
+        <w:spacing w:line="360" w:lineRule="auto"/>
+        <w:ind w:left="1890"/>
+        <w:jc w:val="both"/>
+        <w:rPr>
+          <w:rFonts w:ascii="Times New Roman" w:hAnsi="Times New Roman" w:cs="Times New Roman"/>
+          <w:szCs w:val="24"/>
+        </w:rPr>
+      </w:pPr>
     </w:p>
     <w:p>
       <w:pPr>
@@ -5837,17 +6439,110 @@
           <w:ilvl w:val="0"/>
           <w:numId w:val="14"/>
         </w:numPr>
-        <w:spacing w:after="160" w:line="259" w:lineRule="auto"/>
-        <w:rPr>
-          <w:szCs w:val="24"/>
-        </w:rPr>
-      </w:pPr>
-      <w:r>
-        <w:rPr>
-          <w:szCs w:val="24"/>
-        </w:rPr>
-        <w:t xml:space="preserve">Inheritance </w:t>
-      </w:r>
+        <w:spacing w:after="160" w:line="360" w:lineRule="auto"/>
+        <w:ind w:hanging="360"/>
+        <w:jc w:val="both"/>
+        <w:rPr>
+          <w:rFonts w:ascii="Times New Roman" w:hAnsi="Times New Roman" w:cs="Times New Roman"/>
+          <w:b/>
+          <w:bCs/>
+          <w:szCs w:val="24"/>
+        </w:rPr>
+      </w:pPr>
+      <w:r>
+        <w:rPr>
+          <w:rFonts w:ascii="Times New Roman" w:hAnsi="Times New Roman" w:cs="Times New Roman"/>
+          <w:b/>
+          <w:bCs/>
+          <w:szCs w:val="24"/>
+        </w:rPr>
+        <w:t xml:space="preserve">Event Listeners for each POPUP </w:t>
+      </w:r>
+      <w:proofErr w:type="spellStart"/>
+      <w:r>
+        <w:rPr>
+          <w:rFonts w:ascii="Times New Roman" w:hAnsi="Times New Roman" w:cs="Times New Roman"/>
+          <w:b/>
+          <w:bCs/>
+          <w:szCs w:val="24"/>
+        </w:rPr>
+        <w:t>JFrame</w:t>
+      </w:r>
+      <w:proofErr w:type="spellEnd"/>
+      <w:r>
+        <w:rPr>
+          <w:rFonts w:ascii="Times New Roman" w:hAnsi="Times New Roman" w:cs="Times New Roman"/>
+          <w:b/>
+          <w:bCs/>
+          <w:szCs w:val="24"/>
+        </w:rPr>
+        <w:t>:</w:t>
+      </w:r>
+    </w:p>
+    <w:p>
+      <w:pPr>
+        <w:pStyle w:val="ListParagraph"/>
+        <w:spacing w:after="160" w:line="360" w:lineRule="auto"/>
+        <w:ind w:left="1080"/>
+        <w:jc w:val="both"/>
+        <w:rPr>
+          <w:rFonts w:ascii="Times New Roman" w:hAnsi="Times New Roman" w:cs="Times New Roman"/>
+          <w:b/>
+          <w:bCs/>
+          <w:szCs w:val="24"/>
+        </w:rPr>
+      </w:pPr>
+    </w:p>
+    <w:p>
+      <w:pPr>
+        <w:pStyle w:val="ListParagraph"/>
+        <w:numPr>
+          <w:ilvl w:val="0"/>
+          <w:numId w:val="25"/>
+        </w:numPr>
+        <w:spacing w:line="360" w:lineRule="auto"/>
+        <w:ind w:left="1890"/>
+        <w:jc w:val="both"/>
+        <w:rPr>
+          <w:rFonts w:ascii="Times New Roman" w:hAnsi="Times New Roman" w:cs="Times New Roman"/>
+          <w:szCs w:val="24"/>
+        </w:rPr>
+      </w:pPr>
+      <w:r>
+        <w:rPr>
+          <w:rFonts w:ascii="Times New Roman" w:hAnsi="Times New Roman" w:cs="Times New Roman"/>
+          <w:szCs w:val="24"/>
+        </w:rPr>
+        <w:t xml:space="preserve">Each Popup JFrame will be allowing the customers (students) with options to choose the order from and in real time the Calculations will be done using proprieties in the JComboBox and </w:t>
+      </w:r>
+      <w:proofErr w:type="spellStart"/>
+      <w:r>
+        <w:rPr>
+          <w:rFonts w:ascii="Times New Roman" w:hAnsi="Times New Roman" w:cs="Times New Roman"/>
+          <w:szCs w:val="24"/>
+        </w:rPr>
+        <w:t>JSpinner</w:t>
+      </w:r>
+      <w:proofErr w:type="spellEnd"/>
+      <w:r>
+        <w:rPr>
+          <w:rFonts w:ascii="Times New Roman" w:hAnsi="Times New Roman" w:cs="Times New Roman"/>
+          <w:szCs w:val="24"/>
+        </w:rPr>
+        <w:t xml:space="preserve"> in java Swing.</w:t>
+      </w:r>
+    </w:p>
+    <w:p>
+      <w:pPr>
+        <w:pStyle w:val="ListParagraph"/>
+        <w:spacing w:line="360" w:lineRule="auto"/>
+        <w:ind w:left="1890"/>
+        <w:jc w:val="both"/>
+        <w:rPr>
+          <w:rFonts w:ascii="Times New Roman" w:hAnsi="Times New Roman" w:cs="Times New Roman"/>
+          <w:szCs w:val="24"/>
+        </w:rPr>
+      </w:pPr>
     </w:p>
     <w:p>
       <w:pPr>
@@ -5856,163 +6551,60 @@
           <w:ilvl w:val="0"/>
           <w:numId w:val="14"/>
         </w:numPr>
-        <w:spacing w:after="160" w:line="259" w:lineRule="auto"/>
-        <w:rPr>
-          <w:szCs w:val="24"/>
-        </w:rPr>
-      </w:pPr>
-      <w:r>
-        <w:rPr>
-          <w:szCs w:val="24"/>
-        </w:rPr>
-        <w:t>Encapsulation.</w:t>
-      </w:r>
-    </w:p>
-    <w:p>
-      <w:pPr>
-        <w:pStyle w:val="ListParagraph"/>
-        <w:numPr>
-          <w:ilvl w:val="0"/>
-          <w:numId w:val="14"/>
-        </w:numPr>
-        <w:spacing w:after="160" w:line="259" w:lineRule="auto"/>
-        <w:rPr>
-          <w:szCs w:val="24"/>
-        </w:rPr>
-      </w:pPr>
-      <w:r>
-        <w:rPr>
-          <w:szCs w:val="24"/>
-        </w:rPr>
-        <w:t xml:space="preserve">Exception Handling </w:t>
-      </w:r>
-    </w:p>
-    <w:p>
-      <w:pPr>
-        <w:pStyle w:val="ListParagraph"/>
-        <w:numPr>
-          <w:ilvl w:val="0"/>
-          <w:numId w:val="14"/>
-        </w:numPr>
-        <w:spacing w:after="160" w:line="259" w:lineRule="auto"/>
-        <w:rPr>
-          <w:szCs w:val="24"/>
-        </w:rPr>
-      </w:pPr>
-      <w:r>
-        <w:rPr>
-          <w:szCs w:val="24"/>
-        </w:rPr>
-        <w:t xml:space="preserve">Interfaces </w:t>
-      </w:r>
-    </w:p>
-    <w:p>
-      <w:pPr>
-        <w:pStyle w:val="ListParagraph"/>
-        <w:numPr>
-          <w:ilvl w:val="0"/>
-          <w:numId w:val="14"/>
-        </w:numPr>
-        <w:spacing w:after="160" w:line="259" w:lineRule="auto"/>
-        <w:rPr>
-          <w:szCs w:val="24"/>
-        </w:rPr>
-      </w:pPr>
-      <w:r>
-        <w:rPr>
-          <w:szCs w:val="24"/>
-        </w:rPr>
-        <w:t>Constructors</w:t>
-      </w:r>
-    </w:p>
-    <w:p>
-      <w:pPr>
-        <w:ind w:left="360"/>
-        <w:rPr>
-          <w:szCs w:val="24"/>
-        </w:rPr>
-      </w:pPr>
-    </w:p>
-    <w:p>
-      <w:pPr>
-        <w:rPr>
-          <w:szCs w:val="24"/>
-        </w:rPr>
-      </w:pPr>
-      <w:r>
-        <w:rPr>
-          <w:szCs w:val="24"/>
-        </w:rPr>
-        <w:t>Apart from the OOPs there is additionally:</w:t>
-      </w:r>
-    </w:p>
-    <w:p>
-      <w:pPr>
-        <w:pStyle w:val="ListParagraph"/>
-        <w:numPr>
-          <w:ilvl w:val="0"/>
-          <w:numId w:val="14"/>
-        </w:numPr>
-        <w:spacing w:after="160" w:line="259" w:lineRule="auto"/>
-        <w:rPr>
-          <w:szCs w:val="24"/>
-        </w:rPr>
-      </w:pPr>
-      <w:r>
-        <w:rPr>
-          <w:szCs w:val="24"/>
-        </w:rPr>
-        <w:t>Event Listeners for each POPUP JFrame:</w:t>
-      </w:r>
-    </w:p>
-    <w:p>
-      <w:pPr>
-        <w:rPr>
-          <w:szCs w:val="24"/>
-        </w:rPr>
-      </w:pPr>
-      <w:r>
-        <w:rPr>
-          <w:szCs w:val="24"/>
-        </w:rPr>
-        <w:t>Each Popup JFrame will be allowing the customers (students) with options to choose the order from and in real time the Calculations will be done using proprieties in the JComboBox and JSpinner in java Swing.</w:t>
-      </w:r>
-    </w:p>
-    <w:p>
-      <w:pPr>
-        <w:rPr>
-          <w:szCs w:val="24"/>
-        </w:rPr>
-      </w:pPr>
-    </w:p>
-    <w:p>
-      <w:pPr>
-        <w:pStyle w:val="ListParagraph"/>
-        <w:numPr>
-          <w:ilvl w:val="0"/>
-          <w:numId w:val="11"/>
-        </w:numPr>
-        <w:spacing w:after="160" w:line="259" w:lineRule="auto"/>
-        <w:rPr>
-          <w:szCs w:val="24"/>
-        </w:rPr>
-      </w:pPr>
-      <w:r>
-        <w:rPr>
-          <w:szCs w:val="24"/>
-        </w:rPr>
-        <w:t>JComboBox: ItemPropertychanged:</w:t>
-      </w:r>
-    </w:p>
-    <w:p>
-      <w:pPr>
-        <w:rPr>
-          <w:szCs w:val="24"/>
-        </w:rPr>
-      </w:pPr>
-    </w:p>
-    <w:p>
-      <w:pPr>
+        <w:spacing w:after="160" w:line="360" w:lineRule="auto"/>
+        <w:ind w:hanging="360"/>
+        <w:jc w:val="both"/>
+        <w:rPr>
+          <w:rFonts w:ascii="Times New Roman" w:hAnsi="Times New Roman" w:cs="Times New Roman"/>
+          <w:b/>
+          <w:bCs/>
+          <w:szCs w:val="24"/>
+        </w:rPr>
+      </w:pPr>
+      <w:proofErr w:type="spellStart"/>
+      <w:r>
+        <w:rPr>
+          <w:rFonts w:ascii="Times New Roman" w:hAnsi="Times New Roman" w:cs="Times New Roman"/>
+          <w:b/>
+          <w:bCs/>
+          <w:szCs w:val="24"/>
+        </w:rPr>
+        <w:t>JComboBox</w:t>
+      </w:r>
+      <w:proofErr w:type="spellEnd"/>
+      <w:r>
+        <w:rPr>
+          <w:rFonts w:ascii="Times New Roman" w:hAnsi="Times New Roman" w:cs="Times New Roman"/>
+          <w:b/>
+          <w:bCs/>
+          <w:szCs w:val="24"/>
+        </w:rPr>
+        <w:t xml:space="preserve">: </w:t>
+      </w:r>
+      <w:proofErr w:type="spellStart"/>
+      <w:r>
+        <w:rPr>
+          <w:rFonts w:ascii="Times New Roman" w:hAnsi="Times New Roman" w:cs="Times New Roman"/>
+          <w:b/>
+          <w:bCs/>
+          <w:szCs w:val="24"/>
+        </w:rPr>
+        <w:t>ItemPropertychanged</w:t>
+      </w:r>
+      <w:proofErr w:type="spellEnd"/>
+      <w:r>
+        <w:rPr>
+          <w:rFonts w:ascii="Times New Roman" w:hAnsi="Times New Roman" w:cs="Times New Roman"/>
+          <w:b/>
+          <w:bCs/>
+          <w:szCs w:val="24"/>
+        </w:rPr>
+        <w:t>:</w:t>
+      </w:r>
+    </w:p>
+    <w:p>
+      <w:pPr>
+        <w:ind w:left="1980"/>
         <w:rPr>
           <w:szCs w:val="24"/>
         </w:rPr>
@@ -6022,10 +6614,9 @@
           <w:noProof/>
           <w:szCs w:val="24"/>
         </w:rPr>
-        <w:lastRenderedPageBreak/>
         <w:drawing>
-          <wp:inline distT="0" distB="0" distL="0" distR="0" wp14:anchorId="597F515A" wp14:editId="0460CA82">
-            <wp:extent cx="4381500" cy="5238750"/>
+          <wp:inline distT="0" distB="0" distL="0" distR="0" wp14:anchorId="597F515A" wp14:editId="34CD3B78">
+            <wp:extent cx="4099957" cy="4438650"/>
             <wp:effectExtent l="0" t="0" r="0" b="0"/>
             <wp:docPr id="18" name="Immagine 18"/>
             <wp:cNvGraphicFramePr>
@@ -6040,7 +6631,7 @@
                       <a:picLocks noChangeAspect="1" noChangeArrowheads="1"/>
                     </pic:cNvPicPr>
                   </pic:nvPicPr>
-                  <pic:blipFill>
+                  <pic:blipFill rotWithShape="1">
                     <a:blip r:embed="rId17">
                       <a:extLst>
                         <a:ext uri="{28A0092B-C50C-407E-A947-70E740481C1C}">
@@ -6048,15 +6639,13 @@
                         </a:ext>
                       </a:extLst>
                     </a:blip>
-                    <a:srcRect/>
-                    <a:stretch>
-                      <a:fillRect/>
-                    </a:stretch>
+                    <a:srcRect b="9455"/>
+                    <a:stretch/>
                   </pic:blipFill>
                   <pic:spPr bwMode="auto">
                     <a:xfrm>
                       <a:off x="0" y="0"/>
-                      <a:ext cx="4381500" cy="5238750"/>
+                      <a:ext cx="4117563" cy="4457710"/>
                     </a:xfrm>
                     <a:prstGeom prst="rect">
                       <a:avLst/>
@@ -6065,6 +6654,11 @@
                     <a:ln>
                       <a:noFill/>
                     </a:ln>
+                    <a:extLst>
+                      <a:ext uri="{53640926-AAD7-44D8-BBD7-CCE9431645EC}">
+                        <a14:shadowObscured xmlns:a14="http://schemas.microsoft.com/office/drawing/2010/main"/>
+                      </a:ext>
+                    </a:extLst>
                   </pic:spPr>
                 </pic:pic>
               </a:graphicData>
@@ -6082,13 +6676,6 @@
     </w:p>
     <w:p>
       <w:pPr>
-        <w:rPr>
-          <w:szCs w:val="24"/>
-        </w:rPr>
-      </w:pPr>
-    </w:p>
-    <w:p>
-      <w:pPr>
         <w:pStyle w:val="ListParagraph"/>
         <w:ind w:left="1080"/>
         <w:rPr>
@@ -6101,32 +6688,50 @@
         <w:pStyle w:val="ListParagraph"/>
         <w:numPr>
           <w:ilvl w:val="0"/>
-          <w:numId w:val="11"/>
+          <w:numId w:val="14"/>
         </w:numPr>
         <w:spacing w:after="160" w:line="259" w:lineRule="auto"/>
-        <w:rPr>
-          <w:szCs w:val="24"/>
-        </w:rPr>
-      </w:pPr>
-      <w:r>
-        <w:rPr>
-          <w:szCs w:val="24"/>
-        </w:rPr>
-        <w:t>JSpinner: StateChange</w:t>
-      </w:r>
-    </w:p>
-    <w:p>
-      <w:pPr>
-        <w:pStyle w:val="ListParagraph"/>
-        <w:rPr>
-          <w:szCs w:val="24"/>
-        </w:rPr>
-      </w:pPr>
-    </w:p>
-    <w:p>
-      <w:pPr>
-        <w:pStyle w:val="ListParagraph"/>
-        <w:ind w:left="1080"/>
+        <w:ind w:hanging="450"/>
+        <w:rPr>
+          <w:rFonts w:ascii="Times New Roman" w:hAnsi="Times New Roman" w:cs="Times New Roman"/>
+          <w:b/>
+          <w:bCs/>
+          <w:szCs w:val="24"/>
+        </w:rPr>
+      </w:pPr>
+      <w:r>
+        <w:rPr>
+          <w:rFonts w:ascii="Times New Roman" w:hAnsi="Times New Roman" w:cs="Times New Roman"/>
+          <w:b/>
+          <w:bCs/>
+          <w:szCs w:val="24"/>
+        </w:rPr>
+        <w:t xml:space="preserve">JSpinner: </w:t>
+      </w:r>
+      <w:proofErr w:type="spellStart"/>
+      <w:r>
+        <w:rPr>
+          <w:rFonts w:ascii="Times New Roman" w:hAnsi="Times New Roman" w:cs="Times New Roman"/>
+          <w:b/>
+          <w:bCs/>
+          <w:szCs w:val="24"/>
+        </w:rPr>
+        <w:t>StateChange</w:t>
+      </w:r>
+      <w:proofErr w:type="spellEnd"/>
+    </w:p>
+    <w:p>
+      <w:pPr>
+        <w:pStyle w:val="ListParagraph"/>
+        <w:rPr>
+          <w:szCs w:val="24"/>
+        </w:rPr>
+      </w:pPr>
+    </w:p>
+    <w:p>
+      <w:pPr>
+        <w:pStyle w:val="ListParagraph"/>
+        <w:ind w:left="1530"/>
         <w:rPr>
           <w:szCs w:val="24"/>
         </w:rPr>
@@ -6136,7 +6741,6 @@
           <w:noProof/>
           <w:szCs w:val="24"/>
         </w:rPr>
-        <w:lastRenderedPageBreak/>
         <w:drawing>
           <wp:inline distT="0" distB="0" distL="0" distR="0" wp14:anchorId="1045846B" wp14:editId="55F5B045">
             <wp:extent cx="4381500" cy="5238750"/>
@@ -6189,33 +6793,30 @@
     </w:p>
     <w:p>
       <w:pPr>
-        <w:rPr>
-          <w:szCs w:val="24"/>
-        </w:rPr>
-      </w:pPr>
-    </w:p>
-    <w:p>
-      <w:pPr>
-        <w:rPr>
-          <w:szCs w:val="24"/>
-        </w:rPr>
-      </w:pPr>
-    </w:p>
-    <w:p>
-      <w:pPr>
-        <w:rPr>
-          <w:szCs w:val="24"/>
-        </w:rPr>
-      </w:pPr>
-    </w:p>
-    <w:p>
-      <w:pPr>
-        <w:rPr>
-          <w:szCs w:val="24"/>
-        </w:rPr>
-      </w:pPr>
-      <w:r>
-        <w:rPr>
+        <w:pStyle w:val="ListParagraph"/>
+        <w:ind w:left="1530"/>
+        <w:rPr>
+          <w:szCs w:val="24"/>
+        </w:rPr>
+      </w:pPr>
+    </w:p>
+    <w:p>
+      <w:pPr>
+        <w:pStyle w:val="ListParagraph"/>
+        <w:numPr>
+          <w:ilvl w:val="0"/>
+          <w:numId w:val="25"/>
+        </w:numPr>
+        <w:spacing w:line="360" w:lineRule="auto"/>
+        <w:jc w:val="both"/>
+        <w:rPr>
+          <w:rFonts w:ascii="Times New Roman" w:hAnsi="Times New Roman" w:cs="Times New Roman"/>
+          <w:szCs w:val="24"/>
+        </w:rPr>
+      </w:pPr>
+      <w:r>
+        <w:rPr>
+          <w:rFonts w:ascii="Times New Roman" w:hAnsi="Times New Roman" w:cs="Times New Roman"/>
           <w:szCs w:val="24"/>
         </w:rPr>
         <w:t>On order the details will be added into the Order table where each customer is provided with facilities to delete the order or edit the order that is displayed in the table.</w:t>
@@ -6223,49 +6824,152 @@
     </w:p>
     <w:p>
       <w:pPr>
+        <w:spacing w:line="360" w:lineRule="auto"/>
+        <w:jc w:val="both"/>
+        <w:rPr>
+          <w:rFonts w:ascii="Times New Roman" w:hAnsi="Times New Roman" w:cs="Times New Roman"/>
+          <w:szCs w:val="24"/>
+        </w:rPr>
+      </w:pPr>
+    </w:p>
+    <w:p>
+      <w:pPr>
+        <w:spacing w:line="360" w:lineRule="auto"/>
+        <w:jc w:val="both"/>
+        <w:rPr>
+          <w:rFonts w:ascii="Times New Roman" w:hAnsi="Times New Roman" w:cs="Times New Roman"/>
+          <w:szCs w:val="24"/>
+        </w:rPr>
+      </w:pPr>
+    </w:p>
+    <w:p>
+      <w:pPr>
+        <w:spacing w:line="360" w:lineRule="auto"/>
+        <w:jc w:val="both"/>
+        <w:rPr>
+          <w:rFonts w:ascii="Times New Roman" w:hAnsi="Times New Roman" w:cs="Times New Roman"/>
+          <w:szCs w:val="24"/>
+        </w:rPr>
+      </w:pPr>
+    </w:p>
+    <w:p>
+      <w:pPr>
+        <w:spacing w:line="360" w:lineRule="auto"/>
+        <w:jc w:val="both"/>
+        <w:rPr>
+          <w:rFonts w:ascii="Times New Roman" w:hAnsi="Times New Roman" w:cs="Times New Roman"/>
+          <w:szCs w:val="24"/>
+        </w:rPr>
+      </w:pPr>
+    </w:p>
+    <w:p>
+      <w:pPr>
+        <w:spacing w:line="360" w:lineRule="auto"/>
+        <w:jc w:val="both"/>
+        <w:rPr>
+          <w:rFonts w:ascii="Times New Roman" w:hAnsi="Times New Roman" w:cs="Times New Roman"/>
+          <w:szCs w:val="24"/>
+        </w:rPr>
+      </w:pPr>
+    </w:p>
+    <w:p>
+      <w:pPr>
+        <w:spacing w:line="360" w:lineRule="auto"/>
+        <w:jc w:val="both"/>
+        <w:rPr>
+          <w:rFonts w:ascii="Times New Roman" w:hAnsi="Times New Roman" w:cs="Times New Roman"/>
+          <w:szCs w:val="24"/>
+        </w:rPr>
+      </w:pPr>
+    </w:p>
+    <w:p>
+      <w:pPr>
+        <w:spacing w:line="360" w:lineRule="auto"/>
+        <w:jc w:val="both"/>
+        <w:rPr>
+          <w:rFonts w:ascii="Times New Roman" w:hAnsi="Times New Roman" w:cs="Times New Roman"/>
+          <w:szCs w:val="24"/>
+        </w:rPr>
+      </w:pPr>
+    </w:p>
+    <w:p>
+      <w:pPr>
+        <w:spacing w:line="360" w:lineRule="auto"/>
+        <w:jc w:val="both"/>
+        <w:rPr>
+          <w:rFonts w:ascii="Times New Roman" w:hAnsi="Times New Roman" w:cs="Times New Roman"/>
+          <w:szCs w:val="24"/>
+        </w:rPr>
+      </w:pPr>
+    </w:p>
+    <w:p>
+      <w:pPr>
+        <w:pStyle w:val="Heading1"/>
+        <w:spacing w:line="360" w:lineRule="auto"/>
         <w:jc w:val="center"/>
         <w:rPr>
-          <w:b/>
-          <w:bCs/>
-          <w:szCs w:val="24"/>
+          <w:rFonts w:ascii="Times New Roman" w:hAnsi="Times New Roman" w:cs="Times New Roman"/>
           <w:u w:val="single"/>
         </w:rPr>
       </w:pPr>
       <w:r>
         <w:rPr>
-          <w:b/>
-          <w:bCs/>
-          <w:szCs w:val="24"/>
+          <w:rFonts w:ascii="Times New Roman" w:hAnsi="Times New Roman" w:cs="Times New Roman"/>
           <w:u w:val="single"/>
         </w:rPr>
-        <w:t>Summary</w:t>
-      </w:r>
-    </w:p>
-    <w:p>
-      <w:pPr>
-        <w:rPr>
-          <w:szCs w:val="24"/>
-        </w:rPr>
-      </w:pPr>
-      <w:r>
-        <w:rPr>
-          <w:szCs w:val="24"/>
-        </w:rPr>
-        <w:t xml:space="preserve">The functionalities that’s being implemented in code though using methods are aimed for implemented with the idea of reusability and code cohesiveness for each </w:t>
+        <w:t>SUMMARY</w:t>
+      </w:r>
+    </w:p>
+    <w:p>
+      <w:pPr>
+        <w:pStyle w:val="ListParagraph"/>
+        <w:numPr>
+          <w:ilvl w:val="0"/>
+          <w:numId w:val="25"/>
+        </w:numPr>
+        <w:spacing w:line="360" w:lineRule="auto"/>
+        <w:jc w:val="both"/>
+        <w:rPr>
+          <w:rFonts w:ascii="Times New Roman" w:hAnsi="Times New Roman" w:cs="Times New Roman"/>
+          <w:szCs w:val="24"/>
+        </w:rPr>
+      </w:pPr>
+      <w:r>
+        <w:rPr>
+          <w:rFonts w:ascii="Times New Roman" w:hAnsi="Times New Roman" w:cs="Times New Roman"/>
+          <w:szCs w:val="24"/>
+        </w:rPr>
+        <w:t xml:space="preserve">The functionalities </w:t>
+      </w:r>
+      <w:r>
+        <w:rPr>
+          <w:rFonts w:ascii="Times New Roman" w:hAnsi="Times New Roman" w:cs="Times New Roman"/>
+          <w:szCs w:val="24"/>
+        </w:rPr>
+        <w:t>that is</w:t>
+      </w:r>
+      <w:r>
+        <w:rPr>
+          <w:rFonts w:ascii="Times New Roman" w:hAnsi="Times New Roman" w:cs="Times New Roman"/>
+          <w:szCs w:val="24"/>
+        </w:rPr>
+        <w:t xml:space="preserve"> being implemented in code though using methods are aimed for implemented with the idea of reusability and code cohesiveness for each calculation, insertion, deletion, </w:t>
       </w:r>
       <w:proofErr w:type="gramStart"/>
       <w:r>
         <w:rPr>
-          <w:szCs w:val="24"/>
-        </w:rPr>
-        <w:t>calculation ,</w:t>
+          <w:rFonts w:ascii="Times New Roman" w:hAnsi="Times New Roman" w:cs="Times New Roman"/>
+          <w:szCs w:val="24"/>
+        </w:rPr>
+        <w:t>edition</w:t>
       </w:r>
       <w:proofErr w:type="gramEnd"/>
       <w:r>
         <w:rPr>
-          <w:szCs w:val="24"/>
-        </w:rPr>
-        <w:t xml:space="preserve"> insertion , deletion , edition or any other operations implemented .</w:t>
+          <w:rFonts w:ascii="Times New Roman" w:hAnsi="Times New Roman" w:cs="Times New Roman"/>
+          <w:szCs w:val="24"/>
+        </w:rPr>
+        <w:t xml:space="preserve"> or any other operations implemented.</w:t>
       </w:r>
     </w:p>
     <w:p>
@@ -6635,7 +7339,7 @@
         <v:path o:extrusionok="f" gradientshapeok="t" o:connecttype="rect"/>
         <o:lock v:ext="edit" aspectratio="t"/>
       </v:shapetype>
-      <v:shape id="_x0000_i1390" type="#_x0000_t75" style="width:11.25pt;height:11.25pt" o:bullet="t">
+      <v:shape id="_x0000_i1796" type="#_x0000_t75" style="width:11.25pt;height:11.25pt" o:bullet="t">
         <v:imagedata r:id="rId1" o:title="msoDC16"/>
       </v:shape>
     </w:pict>
@@ -7367,7 +8071,7 @@
   <w:abstractNum w:abstractNumId="7" w15:restartNumberingAfterBreak="0">
     <w:nsid w:val="218106F6"/>
     <w:multiLevelType w:val="hybridMultilevel"/>
-    <w:tmpl w:val="6A20C82A"/>
+    <w:tmpl w:val="06B239CE"/>
     <w:lvl w:ilvl="0" w:tplc="04090007">
       <w:start w:val="1"/>
       <w:numFmt w:val="bullet"/>
@@ -7479,6 +8183,120 @@
     </w:lvl>
   </w:abstractNum>
   <w:abstractNum w:abstractNumId="8" w15:restartNumberingAfterBreak="0">
+    <w:nsid w:val="2DEC7602"/>
+    <w:multiLevelType w:val="hybridMultilevel"/>
+    <w:tmpl w:val="6ADE404C"/>
+    <w:lvl w:ilvl="0" w:tplc="04090007">
+      <w:start w:val="1"/>
+      <w:numFmt w:val="bullet"/>
+      <w:lvlText w:val=""/>
+      <w:lvlPicBulletId w:val="0"/>
+      <w:lvlJc w:val="left"/>
+      <w:pPr>
+        <w:ind w:left="720" w:hanging="360"/>
+      </w:pPr>
+      <w:rPr>
+        <w:rFonts w:ascii="Symbol" w:hAnsi="Symbol" w:hint="default"/>
+      </w:rPr>
+    </w:lvl>
+    <w:lvl w:ilvl="1" w:tplc="04090003" w:tentative="1">
+      <w:start w:val="1"/>
+      <w:numFmt w:val="bullet"/>
+      <w:lvlText w:val="o"/>
+      <w:lvlJc w:val="left"/>
+      <w:pPr>
+        <w:ind w:left="1440" w:hanging="360"/>
+      </w:pPr>
+      <w:rPr>
+        <w:rFonts w:ascii="Courier New" w:hAnsi="Courier New" w:cs="Courier New" w:hint="default"/>
+      </w:rPr>
+    </w:lvl>
+    <w:lvl w:ilvl="2" w:tplc="04090005" w:tentative="1">
+      <w:start w:val="1"/>
+      <w:numFmt w:val="bullet"/>
+      <w:lvlText w:val=""/>
+      <w:lvlJc w:val="left"/>
+      <w:pPr>
+        <w:ind w:left="2160" w:hanging="360"/>
+      </w:pPr>
+      <w:rPr>
+        <w:rFonts w:ascii="Wingdings" w:hAnsi="Wingdings" w:hint="default"/>
+      </w:rPr>
+    </w:lvl>
+    <w:lvl w:ilvl="3" w:tplc="04090001" w:tentative="1">
+      <w:start w:val="1"/>
+      <w:numFmt w:val="bullet"/>
+      <w:lvlText w:val=""/>
+      <w:lvlJc w:val="left"/>
+      <w:pPr>
+        <w:ind w:left="2880" w:hanging="360"/>
+      </w:pPr>
+      <w:rPr>
+        <w:rFonts w:ascii="Symbol" w:hAnsi="Symbol" w:hint="default"/>
+      </w:rPr>
+    </w:lvl>
+    <w:lvl w:ilvl="4" w:tplc="04090003" w:tentative="1">
+      <w:start w:val="1"/>
+      <w:numFmt w:val="bullet"/>
+      <w:lvlText w:val="o"/>
+      <w:lvlJc w:val="left"/>
+      <w:pPr>
+        <w:ind w:left="3600" w:hanging="360"/>
+      </w:pPr>
+      <w:rPr>
+        <w:rFonts w:ascii="Courier New" w:hAnsi="Courier New" w:cs="Courier New" w:hint="default"/>
+      </w:rPr>
+    </w:lvl>
+    <w:lvl w:ilvl="5" w:tplc="04090005" w:tentative="1">
+      <w:start w:val="1"/>
+      <w:numFmt w:val="bullet"/>
+      <w:lvlText w:val=""/>
+      <w:lvlJc w:val="left"/>
+      <w:pPr>
+        <w:ind w:left="4320" w:hanging="360"/>
+      </w:pPr>
+      <w:rPr>
+        <w:rFonts w:ascii="Wingdings" w:hAnsi="Wingdings" w:hint="default"/>
+      </w:rPr>
+    </w:lvl>
+    <w:lvl w:ilvl="6" w:tplc="04090001" w:tentative="1">
+      <w:start w:val="1"/>
+      <w:numFmt w:val="bullet"/>
+      <w:lvlText w:val=""/>
+      <w:lvlJc w:val="left"/>
+      <w:pPr>
+        <w:ind w:left="5040" w:hanging="360"/>
+      </w:pPr>
+      <w:rPr>
+        <w:rFonts w:ascii="Symbol" w:hAnsi="Symbol" w:hint="default"/>
+      </w:rPr>
+    </w:lvl>
+    <w:lvl w:ilvl="7" w:tplc="04090003" w:tentative="1">
+      <w:start w:val="1"/>
+      <w:numFmt w:val="bullet"/>
+      <w:lvlText w:val="o"/>
+      <w:lvlJc w:val="left"/>
+      <w:pPr>
+        <w:ind w:left="5760" w:hanging="360"/>
+      </w:pPr>
+      <w:rPr>
+        <w:rFonts w:ascii="Courier New" w:hAnsi="Courier New" w:cs="Courier New" w:hint="default"/>
+      </w:rPr>
+    </w:lvl>
+    <w:lvl w:ilvl="8" w:tplc="04090005" w:tentative="1">
+      <w:start w:val="1"/>
+      <w:numFmt w:val="bullet"/>
+      <w:lvlText w:val=""/>
+      <w:lvlJc w:val="left"/>
+      <w:pPr>
+        <w:ind w:left="6480" w:hanging="360"/>
+      </w:pPr>
+      <w:rPr>
+        <w:rFonts w:ascii="Wingdings" w:hAnsi="Wingdings" w:hint="default"/>
+      </w:rPr>
+    </w:lvl>
+  </w:abstractNum>
+  <w:abstractNum w:abstractNumId="9" w15:restartNumberingAfterBreak="0">
     <w:nsid w:val="33CF44FC"/>
     <w:multiLevelType w:val="hybridMultilevel"/>
     <w:tmpl w:val="CE2E7028"/>
@@ -7567,7 +8385,7 @@
       </w:pPr>
     </w:lvl>
   </w:abstractNum>
-  <w:abstractNum w:abstractNumId="9" w15:restartNumberingAfterBreak="0">
+  <w:abstractNum w:abstractNumId="10" w15:restartNumberingAfterBreak="0">
     <w:nsid w:val="34FF6BCF"/>
     <w:multiLevelType w:val="hybridMultilevel"/>
     <w:tmpl w:val="A9EEB5C6"/>
@@ -7656,7 +8474,7 @@
       </w:pPr>
     </w:lvl>
   </w:abstractNum>
-  <w:abstractNum w:abstractNumId="10" w15:restartNumberingAfterBreak="0">
+  <w:abstractNum w:abstractNumId="11" w15:restartNumberingAfterBreak="0">
     <w:nsid w:val="35CF0142"/>
     <w:multiLevelType w:val="hybridMultilevel"/>
     <w:tmpl w:val="E51AA43C"/>
@@ -7768,7 +8586,7 @@
       </w:rPr>
     </w:lvl>
   </w:abstractNum>
-  <w:abstractNum w:abstractNumId="11" w15:restartNumberingAfterBreak="0">
+  <w:abstractNum w:abstractNumId="12" w15:restartNumberingAfterBreak="0">
     <w:nsid w:val="3B1D050D"/>
     <w:multiLevelType w:val="hybridMultilevel"/>
     <w:tmpl w:val="195413B6"/>
@@ -7880,7 +8698,96 @@
       </w:rPr>
     </w:lvl>
   </w:abstractNum>
-  <w:abstractNum w:abstractNumId="12" w15:restartNumberingAfterBreak="0">
+  <w:abstractNum w:abstractNumId="13" w15:restartNumberingAfterBreak="0">
+    <w:nsid w:val="3C8B7372"/>
+    <w:multiLevelType w:val="hybridMultilevel"/>
+    <w:tmpl w:val="52B2D32A"/>
+    <w:lvl w:ilvl="0" w:tplc="04090013">
+      <w:start w:val="1"/>
+      <w:numFmt w:val="upperRoman"/>
+      <w:lvlText w:val="%1."/>
+      <w:lvlJc w:val="right"/>
+      <w:pPr>
+        <w:ind w:left="1080" w:hanging="720"/>
+      </w:pPr>
+      <w:rPr>
+        <w:rFonts w:hint="default"/>
+      </w:rPr>
+    </w:lvl>
+    <w:lvl w:ilvl="1" w:tplc="08090019" w:tentative="1">
+      <w:start w:val="1"/>
+      <w:numFmt w:val="lowerLetter"/>
+      <w:lvlText w:val="%2."/>
+      <w:lvlJc w:val="left"/>
+      <w:pPr>
+        <w:ind w:left="1440" w:hanging="360"/>
+      </w:pPr>
+    </w:lvl>
+    <w:lvl w:ilvl="2" w:tplc="0809001B" w:tentative="1">
+      <w:start w:val="1"/>
+      <w:numFmt w:val="lowerRoman"/>
+      <w:lvlText w:val="%3."/>
+      <w:lvlJc w:val="right"/>
+      <w:pPr>
+        <w:ind w:left="2160" w:hanging="180"/>
+      </w:pPr>
+    </w:lvl>
+    <w:lvl w:ilvl="3" w:tplc="0809000F" w:tentative="1">
+      <w:start w:val="1"/>
+      <w:numFmt w:val="decimal"/>
+      <w:lvlText w:val="%4."/>
+      <w:lvlJc w:val="left"/>
+      <w:pPr>
+        <w:ind w:left="2880" w:hanging="360"/>
+      </w:pPr>
+    </w:lvl>
+    <w:lvl w:ilvl="4" w:tplc="08090019" w:tentative="1">
+      <w:start w:val="1"/>
+      <w:numFmt w:val="lowerLetter"/>
+      <w:lvlText w:val="%5."/>
+      <w:lvlJc w:val="left"/>
+      <w:pPr>
+        <w:ind w:left="3600" w:hanging="360"/>
+      </w:pPr>
+    </w:lvl>
+    <w:lvl w:ilvl="5" w:tplc="0809001B" w:tentative="1">
+      <w:start w:val="1"/>
+      <w:numFmt w:val="lowerRoman"/>
+      <w:lvlText w:val="%6."/>
+      <w:lvlJc w:val="right"/>
+      <w:pPr>
+        <w:ind w:left="4320" w:hanging="180"/>
+      </w:pPr>
+    </w:lvl>
+    <w:lvl w:ilvl="6" w:tplc="0809000F" w:tentative="1">
+      <w:start w:val="1"/>
+      <w:numFmt w:val="decimal"/>
+      <w:lvlText w:val="%7."/>
+      <w:lvlJc w:val="left"/>
+      <w:pPr>
+        <w:ind w:left="5040" w:hanging="360"/>
+      </w:pPr>
+    </w:lvl>
+    <w:lvl w:ilvl="7" w:tplc="08090019" w:tentative="1">
+      <w:start w:val="1"/>
+      <w:numFmt w:val="lowerLetter"/>
+      <w:lvlText w:val="%8."/>
+      <w:lvlJc w:val="left"/>
+      <w:pPr>
+        <w:ind w:left="5760" w:hanging="360"/>
+      </w:pPr>
+    </w:lvl>
+    <w:lvl w:ilvl="8" w:tplc="0809001B" w:tentative="1">
+      <w:start w:val="1"/>
+      <w:numFmt w:val="lowerRoman"/>
+      <w:lvlText w:val="%9."/>
+      <w:lvlJc w:val="right"/>
+      <w:pPr>
+        <w:ind w:left="6480" w:hanging="180"/>
+      </w:pPr>
+    </w:lvl>
+  </w:abstractNum>
+  <w:abstractNum w:abstractNumId="14" w15:restartNumberingAfterBreak="0">
     <w:nsid w:val="447457D1"/>
     <w:multiLevelType w:val="hybridMultilevel"/>
     <w:tmpl w:val="71486F94"/>
@@ -7966,7 +8873,7 @@
       </w:pPr>
     </w:lvl>
   </w:abstractNum>
-  <w:abstractNum w:abstractNumId="13" w15:restartNumberingAfterBreak="0">
+  <w:abstractNum w:abstractNumId="15" w15:restartNumberingAfterBreak="0">
     <w:nsid w:val="4661490D"/>
     <w:multiLevelType w:val="hybridMultilevel"/>
     <w:tmpl w:val="5854F0C4"/>
@@ -8055,7 +8962,7 @@
       </w:pPr>
     </w:lvl>
   </w:abstractNum>
-  <w:abstractNum w:abstractNumId="14" w15:restartNumberingAfterBreak="0">
+  <w:abstractNum w:abstractNumId="16" w15:restartNumberingAfterBreak="0">
     <w:nsid w:val="470E2977"/>
     <w:multiLevelType w:val="hybridMultilevel"/>
     <w:tmpl w:val="A0D21478"/>
@@ -8141,7 +9048,7 @@
       </w:pPr>
     </w:lvl>
   </w:abstractNum>
-  <w:abstractNum w:abstractNumId="15" w15:restartNumberingAfterBreak="0">
+  <w:abstractNum w:abstractNumId="17" w15:restartNumberingAfterBreak="0">
     <w:nsid w:val="4A724D5B"/>
     <w:multiLevelType w:val="hybridMultilevel"/>
     <w:tmpl w:val="595C804A"/>
@@ -8231,7 +9138,7 @@
       </w:pPr>
     </w:lvl>
   </w:abstractNum>
-  <w:abstractNum w:abstractNumId="16" w15:restartNumberingAfterBreak="0">
+  <w:abstractNum w:abstractNumId="18" w15:restartNumberingAfterBreak="0">
     <w:nsid w:val="4B177C71"/>
     <w:multiLevelType w:val="hybridMultilevel"/>
     <w:tmpl w:val="5D480846"/>
@@ -8320,7 +9227,7 @@
       </w:pPr>
     </w:lvl>
   </w:abstractNum>
-  <w:abstractNum w:abstractNumId="17" w15:restartNumberingAfterBreak="0">
+  <w:abstractNum w:abstractNumId="19" w15:restartNumberingAfterBreak="0">
     <w:nsid w:val="4BB517C7"/>
     <w:multiLevelType w:val="hybridMultilevel"/>
     <w:tmpl w:val="45CAC7D4"/>
@@ -8434,7 +9341,7 @@
       </w:rPr>
     </w:lvl>
   </w:abstractNum>
-  <w:abstractNum w:abstractNumId="18" w15:restartNumberingAfterBreak="0">
+  <w:abstractNum w:abstractNumId="20" w15:restartNumberingAfterBreak="0">
     <w:nsid w:val="4DD06D38"/>
     <w:multiLevelType w:val="hybridMultilevel"/>
     <w:tmpl w:val="6C88FC64"/>
@@ -8546,7 +9453,120 @@
       </w:rPr>
     </w:lvl>
   </w:abstractNum>
-  <w:abstractNum w:abstractNumId="19" w15:restartNumberingAfterBreak="0">
+  <w:abstractNum w:abstractNumId="21" w15:restartNumberingAfterBreak="0">
+    <w:nsid w:val="5E0829B0"/>
+    <w:multiLevelType w:val="hybridMultilevel"/>
+    <w:tmpl w:val="4E4E5A38"/>
+    <w:lvl w:ilvl="0" w:tplc="0409000B">
+      <w:start w:val="1"/>
+      <w:numFmt w:val="bullet"/>
+      <w:lvlText w:val=""/>
+      <w:lvlJc w:val="left"/>
+      <w:pPr>
+        <w:ind w:left="1800" w:hanging="360"/>
+      </w:pPr>
+      <w:rPr>
+        <w:rFonts w:ascii="Wingdings" w:hAnsi="Wingdings" w:hint="default"/>
+      </w:rPr>
+    </w:lvl>
+    <w:lvl w:ilvl="1" w:tplc="04090003" w:tentative="1">
+      <w:start w:val="1"/>
+      <w:numFmt w:val="bullet"/>
+      <w:lvlText w:val="o"/>
+      <w:lvlJc w:val="left"/>
+      <w:pPr>
+        <w:ind w:left="2520" w:hanging="360"/>
+      </w:pPr>
+      <w:rPr>
+        <w:rFonts w:ascii="Courier New" w:hAnsi="Courier New" w:cs="Courier New" w:hint="default"/>
+      </w:rPr>
+    </w:lvl>
+    <w:lvl w:ilvl="2" w:tplc="04090005" w:tentative="1">
+      <w:start w:val="1"/>
+      <w:numFmt w:val="bullet"/>
+      <w:lvlText w:val=""/>
+      <w:lvlJc w:val="left"/>
+      <w:pPr>
+        <w:ind w:left="3240" w:hanging="360"/>
+      </w:pPr>
+      <w:rPr>
+        <w:rFonts w:ascii="Wingdings" w:hAnsi="Wingdings" w:hint="default"/>
+      </w:rPr>
+    </w:lvl>
+    <w:lvl w:ilvl="3" w:tplc="04090001" w:tentative="1">
+      <w:start w:val="1"/>
+      <w:numFmt w:val="bullet"/>
+      <w:lvlText w:val=""/>
+      <w:lvlJc w:val="left"/>
+      <w:pPr>
+        <w:ind w:left="3960" w:hanging="360"/>
+      </w:pPr>
+      <w:rPr>
+        <w:rFonts w:ascii="Symbol" w:hAnsi="Symbol" w:hint="default"/>
+      </w:rPr>
+    </w:lvl>
+    <w:lvl w:ilvl="4" w:tplc="04090003" w:tentative="1">
+      <w:start w:val="1"/>
+      <w:numFmt w:val="bullet"/>
+      <w:lvlText w:val="o"/>
+      <w:lvlJc w:val="left"/>
+      <w:pPr>
+        <w:ind w:left="4680" w:hanging="360"/>
+      </w:pPr>
+      <w:rPr>
+        <w:rFonts w:ascii="Courier New" w:hAnsi="Courier New" w:cs="Courier New" w:hint="default"/>
+      </w:rPr>
+    </w:lvl>
+    <w:lvl w:ilvl="5" w:tplc="04090005" w:tentative="1">
+      <w:start w:val="1"/>
+      <w:numFmt w:val="bullet"/>
+      <w:lvlText w:val=""/>
+      <w:lvlJc w:val="left"/>
+      <w:pPr>
+        <w:ind w:left="5400" w:hanging="360"/>
+      </w:pPr>
+      <w:rPr>
+        <w:rFonts w:ascii="Wingdings" w:hAnsi="Wingdings" w:hint="default"/>
+      </w:rPr>
+    </w:lvl>
+    <w:lvl w:ilvl="6" w:tplc="04090001" w:tentative="1">
+      <w:start w:val="1"/>
+      <w:numFmt w:val="bullet"/>
+      <w:lvlText w:val=""/>
+      <w:lvlJc w:val="left"/>
+      <w:pPr>
+        <w:ind w:left="6120" w:hanging="360"/>
+      </w:pPr>
+      <w:rPr>
+        <w:rFonts w:ascii="Symbol" w:hAnsi="Symbol" w:hint="default"/>
+      </w:rPr>
+    </w:lvl>
+    <w:lvl w:ilvl="7" w:tplc="04090003" w:tentative="1">
+      <w:start w:val="1"/>
+      <w:numFmt w:val="bullet"/>
+      <w:lvlText w:val="o"/>
+      <w:lvlJc w:val="left"/>
+      <w:pPr>
+        <w:ind w:left="6840" w:hanging="360"/>
+      </w:pPr>
+      <w:rPr>
+        <w:rFonts w:ascii="Courier New" w:hAnsi="Courier New" w:cs="Courier New" w:hint="default"/>
+      </w:rPr>
+    </w:lvl>
+    <w:lvl w:ilvl="8" w:tplc="04090005" w:tentative="1">
+      <w:start w:val="1"/>
+      <w:numFmt w:val="bullet"/>
+      <w:lvlText w:val=""/>
+      <w:lvlJc w:val="left"/>
+      <w:pPr>
+        <w:ind w:left="7560" w:hanging="360"/>
+      </w:pPr>
+      <w:rPr>
+        <w:rFonts w:ascii="Wingdings" w:hAnsi="Wingdings" w:hint="default"/>
+      </w:rPr>
+    </w:lvl>
+  </w:abstractNum>
+  <w:abstractNum w:abstractNumId="22" w15:restartNumberingAfterBreak="0">
     <w:nsid w:val="662851C8"/>
     <w:multiLevelType w:val="hybridMultilevel"/>
     <w:tmpl w:val="3120E8A6"/>
@@ -8660,7 +9680,7 @@
       </w:rPr>
     </w:lvl>
   </w:abstractNum>
-  <w:abstractNum w:abstractNumId="20" w15:restartNumberingAfterBreak="0">
+  <w:abstractNum w:abstractNumId="23" w15:restartNumberingAfterBreak="0">
     <w:nsid w:val="6779511F"/>
     <w:multiLevelType w:val="hybridMultilevel"/>
     <w:tmpl w:val="59A43EBC"/>
@@ -8749,7 +9769,7 @@
       </w:pPr>
     </w:lvl>
   </w:abstractNum>
-  <w:abstractNum w:abstractNumId="21" w15:restartNumberingAfterBreak="0">
+  <w:abstractNum w:abstractNumId="24" w15:restartNumberingAfterBreak="0">
     <w:nsid w:val="6C110FC4"/>
     <w:multiLevelType w:val="hybridMultilevel"/>
     <w:tmpl w:val="B2DAF498"/>
@@ -8838,7 +9858,93 @@
       </w:pPr>
     </w:lvl>
   </w:abstractNum>
-  <w:abstractNum w:abstractNumId="22" w15:restartNumberingAfterBreak="0">
+  <w:abstractNum w:abstractNumId="25" w15:restartNumberingAfterBreak="0">
+    <w:nsid w:val="75313632"/>
+    <w:multiLevelType w:val="hybridMultilevel"/>
+    <w:tmpl w:val="C232752C"/>
+    <w:lvl w:ilvl="0" w:tplc="0409000F">
+      <w:start w:val="1"/>
+      <w:numFmt w:val="decimal"/>
+      <w:lvlText w:val="%1."/>
+      <w:lvlJc w:val="left"/>
+      <w:pPr>
+        <w:ind w:left="2160" w:hanging="360"/>
+      </w:pPr>
+    </w:lvl>
+    <w:lvl w:ilvl="1" w:tplc="04090019" w:tentative="1">
+      <w:start w:val="1"/>
+      <w:numFmt w:val="lowerLetter"/>
+      <w:lvlText w:val="%2."/>
+      <w:lvlJc w:val="left"/>
+      <w:pPr>
+        <w:ind w:left="2880" w:hanging="360"/>
+      </w:pPr>
+    </w:lvl>
+    <w:lvl w:ilvl="2" w:tplc="0409001B" w:tentative="1">
+      <w:start w:val="1"/>
+      <w:numFmt w:val="lowerRoman"/>
+      <w:lvlText w:val="%3."/>
+      <w:lvlJc w:val="right"/>
+      <w:pPr>
+        <w:ind w:left="3600" w:hanging="180"/>
+      </w:pPr>
+    </w:lvl>
+    <w:lvl w:ilvl="3" w:tplc="0409000F" w:tentative="1">
+      <w:start w:val="1"/>
+      <w:numFmt w:val="decimal"/>
+      <w:lvlText w:val="%4."/>
+      <w:lvlJc w:val="left"/>
+      <w:pPr>
+        <w:ind w:left="4320" w:hanging="360"/>
+      </w:pPr>
+    </w:lvl>
+    <w:lvl w:ilvl="4" w:tplc="04090019" w:tentative="1">
+      <w:start w:val="1"/>
+      <w:numFmt w:val="lowerLetter"/>
+      <w:lvlText w:val="%5."/>
+      <w:lvlJc w:val="left"/>
+      <w:pPr>
+        <w:ind w:left="5040" w:hanging="360"/>
+      </w:pPr>
+    </w:lvl>
+    <w:lvl w:ilvl="5" w:tplc="0409001B" w:tentative="1">
+      <w:start w:val="1"/>
+      <w:numFmt w:val="lowerRoman"/>
+      <w:lvlText w:val="%6."/>
+      <w:lvlJc w:val="right"/>
+      <w:pPr>
+        <w:ind w:left="5760" w:hanging="180"/>
+      </w:pPr>
+    </w:lvl>
+    <w:lvl w:ilvl="6" w:tplc="0409000F" w:tentative="1">
+      <w:start w:val="1"/>
+      <w:numFmt w:val="decimal"/>
+      <w:lvlText w:val="%7."/>
+      <w:lvlJc w:val="left"/>
+      <w:pPr>
+        <w:ind w:left="6480" w:hanging="360"/>
+      </w:pPr>
+    </w:lvl>
+    <w:lvl w:ilvl="7" w:tplc="04090019" w:tentative="1">
+      <w:start w:val="1"/>
+      <w:numFmt w:val="lowerLetter"/>
+      <w:lvlText w:val="%8."/>
+      <w:lvlJc w:val="left"/>
+      <w:pPr>
+        <w:ind w:left="7200" w:hanging="360"/>
+      </w:pPr>
+    </w:lvl>
+    <w:lvl w:ilvl="8" w:tplc="0409001B" w:tentative="1">
+      <w:start w:val="1"/>
+      <w:numFmt w:val="lowerRoman"/>
+      <w:lvlText w:val="%9."/>
+      <w:lvlJc w:val="right"/>
+      <w:pPr>
+        <w:ind w:left="7920" w:hanging="180"/>
+      </w:pPr>
+    </w:lvl>
+  </w:abstractNum>
+  <w:abstractNum w:abstractNumId="26" w15:restartNumberingAfterBreak="0">
     <w:nsid w:val="7A1C6144"/>
     <w:multiLevelType w:val="hybridMultilevel"/>
     <w:tmpl w:val="6862F22C"/>
@@ -8954,70 +10060,82 @@
     <w:abstractNumId w:val="0"/>
   </w:num>
   <w:num w:numId="2">
-    <w:abstractNumId w:val="22"/>
+    <w:abstractNumId w:val="26"/>
   </w:num>
   <w:num w:numId="3">
-    <w:abstractNumId w:val="18"/>
+    <w:abstractNumId w:val="20"/>
   </w:num>
   <w:num w:numId="4">
-    <w:abstractNumId w:val="11"/>
+    <w:abstractNumId w:val="12"/>
   </w:num>
   <w:num w:numId="5">
-    <w:abstractNumId w:val="10"/>
+    <w:abstractNumId w:val="11"/>
   </w:num>
   <w:num w:numId="6">
     <w:abstractNumId w:val="2"/>
   </w:num>
   <w:num w:numId="7">
-    <w:abstractNumId w:val="21"/>
+    <w:abstractNumId w:val="24"/>
   </w:num>
   <w:num w:numId="8">
     <w:abstractNumId w:val="1"/>
   </w:num>
   <w:num w:numId="9">
-    <w:abstractNumId w:val="20"/>
+    <w:abstractNumId w:val="23"/>
   </w:num>
   <w:num w:numId="10">
-    <w:abstractNumId w:val="16"/>
+    <w:abstractNumId w:val="18"/>
   </w:num>
   <w:num w:numId="11">
     <w:abstractNumId w:val="6"/>
   </w:num>
   <w:num w:numId="12">
-    <w:abstractNumId w:val="8"/>
+    <w:abstractNumId w:val="9"/>
   </w:num>
   <w:num w:numId="13">
-    <w:abstractNumId w:val="15"/>
+    <w:abstractNumId w:val="17"/>
   </w:num>
   <w:num w:numId="14">
-    <w:abstractNumId w:val="13"/>
+    <w:abstractNumId w:val="15"/>
   </w:num>
   <w:num w:numId="15">
     <w:abstractNumId w:val="3"/>
   </w:num>
   <w:num w:numId="16">
-    <w:abstractNumId w:val="19"/>
+    <w:abstractNumId w:val="22"/>
   </w:num>
   <w:num w:numId="17">
-    <w:abstractNumId w:val="14"/>
+    <w:abstractNumId w:val="16"/>
   </w:num>
   <w:num w:numId="18">
     <w:abstractNumId w:val="4"/>
   </w:num>
   <w:num w:numId="19">
-    <w:abstractNumId w:val="9"/>
+    <w:abstractNumId w:val="10"/>
   </w:num>
   <w:num w:numId="20">
-    <w:abstractNumId w:val="17"/>
+    <w:abstractNumId w:val="19"/>
   </w:num>
   <w:num w:numId="21">
-    <w:abstractNumId w:val="12"/>
+    <w:abstractNumId w:val="14"/>
   </w:num>
   <w:num w:numId="22">
     <w:abstractNumId w:val="5"/>
   </w:num>
   <w:num w:numId="23">
     <w:abstractNumId w:val="7"/>
+  </w:num>
+  <w:num w:numId="24">
+    <w:abstractNumId w:val="25"/>
+  </w:num>
+  <w:num w:numId="25">
+    <w:abstractNumId w:val="8"/>
+  </w:num>
+  <w:num w:numId="26">
+    <w:abstractNumId w:val="21"/>
+  </w:num>
+  <w:num w:numId="27">
+    <w:abstractNumId w:val="13"/>
   </w:num>
 </w:numbering>
 </file>

</xml_diff>